<commit_message>
Ulteriori modifiche alla relazione
</commit_message>
<xml_diff>
--- a/RelazioneWebTech.docx
+++ b/RelazioneWebTech.docx
@@ -307,7 +307,7 @@
         <w:pStyle w:val="Normal"/>
         <w:numPr>
           <w:ilvl w:val="0"/>
-          <w:numId w:val="5"/>
+          <w:numId w:val="4"/>
         </w:numPr>
         <w:spacing w:before="0" w:after="0"/>
         <w:rPr>
@@ -325,7 +325,150 @@
           <w:sz w:val="24"/>
           <w:szCs w:val="24"/>
         </w:rPr>
-        <w:t>Analisi delle Caratteristiche degli Utenti</w:t>
+        <w:t>A</w:t>
+      </w:r>
+      <w:r>
+        <w:rPr>
+          <w:b/>
+          <w:color w:val="000000"/>
+          <w:sz w:val="24"/>
+          <w:szCs w:val="24"/>
+        </w:rPr>
+        <w:t>bstract</w:t>
+      </w:r>
+    </w:p>
+    <w:p>
+      <w:pPr>
+        <w:pStyle w:val="Normal"/>
+        <w:numPr>
+          <w:ilvl w:val="0"/>
+          <w:numId w:val="4"/>
+        </w:numPr>
+        <w:spacing w:before="0" w:after="0"/>
+        <w:rPr>
+          <w:b/>
+          <w:b/>
+          <w:color w:val="000000"/>
+          <w:sz w:val="24"/>
+          <w:szCs w:val="24"/>
+        </w:rPr>
+      </w:pPr>
+      <w:r>
+        <w:rPr>
+          <w:b/>
+          <w:color w:val="000000"/>
+          <w:sz w:val="24"/>
+          <w:szCs w:val="24"/>
+        </w:rPr>
+        <w:t>Analisi dei requisiti</w:t>
+      </w:r>
+    </w:p>
+    <w:p>
+      <w:pPr>
+        <w:pStyle w:val="Normal"/>
+        <w:numPr>
+          <w:ilvl w:val="2"/>
+          <w:numId w:val="4"/>
+        </w:numPr>
+        <w:spacing w:before="0" w:after="0"/>
+        <w:rPr>
+          <w:b/>
+          <w:b/>
+          <w:color w:val="000000"/>
+          <w:sz w:val="24"/>
+          <w:szCs w:val="24"/>
+        </w:rPr>
+      </w:pPr>
+      <w:r>
+        <w:rPr>
+          <w:color w:val="000000"/>
+          <w:sz w:val="24"/>
+          <w:szCs w:val="24"/>
+        </w:rPr>
+        <w:t>Obbiettivi del progetto</w:t>
+      </w:r>
+    </w:p>
+    <w:p>
+      <w:pPr>
+        <w:pStyle w:val="Normal"/>
+        <w:numPr>
+          <w:ilvl w:val="2"/>
+          <w:numId w:val="4"/>
+        </w:numPr>
+        <w:spacing w:before="0" w:after="0"/>
+        <w:rPr>
+          <w:b/>
+          <w:b/>
+          <w:color w:val="000000"/>
+          <w:sz w:val="24"/>
+          <w:szCs w:val="24"/>
+        </w:rPr>
+      </w:pPr>
+      <w:r>
+        <w:rPr>
+          <w:color w:val="000000"/>
+          <w:sz w:val="24"/>
+          <w:szCs w:val="24"/>
+        </w:rPr>
+        <w:t>Contenuti generali richiesti</w:t>
+      </w:r>
+    </w:p>
+    <w:p>
+      <w:pPr>
+        <w:pStyle w:val="Normal"/>
+        <w:numPr>
+          <w:ilvl w:val="2"/>
+          <w:numId w:val="4"/>
+        </w:numPr>
+        <w:spacing w:before="0" w:after="0"/>
+        <w:rPr>
+          <w:b/>
+          <w:b/>
+          <w:color w:val="000000"/>
+          <w:sz w:val="24"/>
+          <w:szCs w:val="24"/>
+        </w:rPr>
+      </w:pPr>
+      <w:r>
+        <w:rPr>
+          <w:color w:val="000000"/>
+          <w:sz w:val="24"/>
+          <w:szCs w:val="24"/>
+        </w:rPr>
+        <w:t>Analisi delle caratteristiche degli utenti</w:t>
+      </w:r>
+    </w:p>
+    <w:p>
+      <w:pPr>
+        <w:pStyle w:val="Normal"/>
+        <w:numPr>
+          <w:ilvl w:val="2"/>
+          <w:numId w:val="4"/>
+        </w:numPr>
+        <w:spacing w:before="0" w:after="0"/>
+        <w:rPr>
+          <w:b/>
+          <w:b/>
+          <w:color w:val="000000"/>
+          <w:sz w:val="24"/>
+          <w:szCs w:val="24"/>
+        </w:rPr>
+      </w:pPr>
+      <w:r>
+        <w:rPr>
+          <w:color w:val="000000"/>
+          <w:sz w:val="24"/>
+          <w:szCs w:val="24"/>
+        </w:rPr>
+        <w:t>R</w:t>
+      </w:r>
+      <w:r>
+        <w:rPr>
+          <w:color w:val="000000"/>
+          <w:sz w:val="24"/>
+          <w:szCs w:val="24"/>
+        </w:rPr>
+        <w:t>equisiti di funzionamento</w:t>
       </w:r>
     </w:p>
     <w:p>
@@ -333,7 +476,7 @@
         <w:pStyle w:val="Normal"/>
         <w:numPr>
           <w:ilvl w:val="1"/>
-          <w:numId w:val="5"/>
+          <w:numId w:val="4"/>
         </w:numPr>
         <w:spacing w:before="0" w:after="0"/>
         <w:rPr>
@@ -350,7 +493,278 @@
           <w:sz w:val="24"/>
           <w:szCs w:val="24"/>
         </w:rPr>
-        <w:t>Utente 1</w:t>
+        <w:t>Accessibilità</w:t>
+      </w:r>
+    </w:p>
+    <w:p>
+      <w:pPr>
+        <w:pStyle w:val="Normal"/>
+        <w:numPr>
+          <w:ilvl w:val="2"/>
+          <w:numId w:val="4"/>
+        </w:numPr>
+        <w:spacing w:before="0" w:after="0"/>
+        <w:rPr>
+          <w:b/>
+          <w:b/>
+          <w:color w:val="000000"/>
+          <w:sz w:val="24"/>
+          <w:szCs w:val="24"/>
+        </w:rPr>
+      </w:pPr>
+      <w:r>
+        <w:rPr>
+          <w:color w:val="000000"/>
+          <w:sz w:val="24"/>
+          <w:szCs w:val="24"/>
+        </w:rPr>
+        <w:t>Separazione tra contenuto, presentazione e struttura</w:t>
+      </w:r>
+    </w:p>
+    <w:p>
+      <w:pPr>
+        <w:pStyle w:val="Normal"/>
+        <w:numPr>
+          <w:ilvl w:val="2"/>
+          <w:numId w:val="4"/>
+        </w:numPr>
+        <w:spacing w:before="0" w:after="0"/>
+        <w:rPr>
+          <w:b/>
+          <w:b/>
+          <w:color w:val="000000"/>
+          <w:sz w:val="24"/>
+          <w:szCs w:val="24"/>
+        </w:rPr>
+      </w:pPr>
+      <w:r>
+        <w:rPr>
+          <w:color w:val="000000"/>
+          <w:sz w:val="24"/>
+          <w:szCs w:val="24"/>
+        </w:rPr>
+        <w:t>Standard seguiti</w:t>
+      </w:r>
+    </w:p>
+    <w:p>
+      <w:pPr>
+        <w:pStyle w:val="Normal"/>
+        <w:numPr>
+          <w:ilvl w:val="2"/>
+          <w:numId w:val="4"/>
+        </w:numPr>
+        <w:spacing w:before="0" w:after="0"/>
+        <w:rPr>
+          <w:b/>
+          <w:b/>
+          <w:color w:val="000000"/>
+          <w:sz w:val="24"/>
+          <w:szCs w:val="24"/>
+        </w:rPr>
+      </w:pPr>
+      <w:r>
+        <w:rPr>
+          <w:color w:val="000000"/>
+          <w:sz w:val="24"/>
+          <w:szCs w:val="24"/>
+        </w:rPr>
+        <w:t>Navigazione</w:t>
+      </w:r>
+    </w:p>
+    <w:p>
+      <w:pPr>
+        <w:pStyle w:val="Normal"/>
+        <w:numPr>
+          <w:ilvl w:val="0"/>
+          <w:numId w:val="4"/>
+        </w:numPr>
+        <w:spacing w:before="0" w:after="0"/>
+        <w:rPr>
+          <w:b/>
+          <w:b/>
+          <w:color w:val="000000"/>
+          <w:sz w:val="24"/>
+          <w:szCs w:val="24"/>
+        </w:rPr>
+      </w:pPr>
+      <w:r>
+        <w:rPr>
+          <w:b/>
+          <w:color w:val="000000"/>
+          <w:sz w:val="24"/>
+          <w:szCs w:val="24"/>
+        </w:rPr>
+        <w:t>Organizzazione del lavoro</w:t>
+      </w:r>
+    </w:p>
+    <w:p>
+      <w:pPr>
+        <w:pStyle w:val="Normal"/>
+        <w:spacing w:before="0" w:after="0"/>
+        <w:rPr>
+          <w:b/>
+          <w:b/>
+          <w:color w:val="000000"/>
+          <w:sz w:val="24"/>
+          <w:szCs w:val="24"/>
+        </w:rPr>
+      </w:pPr>
+      <w:r>
+        <w:rPr>
+          <w:b/>
+          <w:color w:val="000000"/>
+          <w:sz w:val="24"/>
+          <w:szCs w:val="24"/>
+        </w:rPr>
+        <w:tab/>
+        <w:t>3.1 Fase Preparatoria</w:t>
+      </w:r>
+    </w:p>
+    <w:p>
+      <w:pPr>
+        <w:pStyle w:val="Normal"/>
+        <w:spacing w:before="0" w:after="0"/>
+        <w:rPr>
+          <w:b/>
+          <w:b/>
+          <w:color w:val="000000"/>
+          <w:sz w:val="24"/>
+          <w:szCs w:val="24"/>
+        </w:rPr>
+      </w:pPr>
+      <w:r>
+        <w:rPr>
+          <w:b/>
+          <w:color w:val="000000"/>
+          <w:sz w:val="24"/>
+          <w:szCs w:val="24"/>
+        </w:rPr>
+        <w:tab/>
+        <w:t>3.2 Approcci successivi</w:t>
+      </w:r>
+    </w:p>
+    <w:p>
+      <w:pPr>
+        <w:pStyle w:val="Normal"/>
+        <w:spacing w:before="0" w:after="0"/>
+        <w:rPr>
+          <w:b/>
+          <w:b/>
+          <w:color w:val="000000"/>
+          <w:sz w:val="24"/>
+          <w:szCs w:val="24"/>
+        </w:rPr>
+      </w:pPr>
+      <w:r>
+        <w:rPr>
+          <w:b/>
+          <w:color w:val="000000"/>
+          <w:sz w:val="24"/>
+          <w:szCs w:val="24"/>
+        </w:rPr>
+        <w:tab/>
+        <w:t>3.3 Coordinamento del lavoro e ruoli</w:t>
+      </w:r>
+    </w:p>
+    <w:p>
+      <w:pPr>
+        <w:pStyle w:val="Normal"/>
+        <w:spacing w:before="0" w:after="0"/>
+        <w:rPr>
+          <w:b/>
+          <w:b/>
+          <w:color w:val="000000"/>
+          <w:sz w:val="24"/>
+          <w:szCs w:val="24"/>
+        </w:rPr>
+      </w:pPr>
+      <w:r>
+        <w:rPr>
+          <w:b/>
+          <w:color w:val="000000"/>
+          <w:sz w:val="24"/>
+          <w:szCs w:val="24"/>
+        </w:rPr>
+        <w:tab/>
+        <w:t>3.4 Fasi del progetto</w:t>
+      </w:r>
+    </w:p>
+    <w:p>
+      <w:pPr>
+        <w:pStyle w:val="Normal"/>
+        <w:numPr>
+          <w:ilvl w:val="0"/>
+          <w:numId w:val="4"/>
+        </w:numPr>
+        <w:spacing w:before="0" w:after="0"/>
+        <w:rPr>
+          <w:b/>
+          <w:b/>
+          <w:color w:val="000000"/>
+          <w:sz w:val="24"/>
+          <w:szCs w:val="24"/>
+        </w:rPr>
+      </w:pPr>
+      <w:r>
+        <w:rPr>
+          <w:b/>
+          <w:color w:val="000000"/>
+          <w:sz w:val="24"/>
+          <w:szCs w:val="24"/>
+        </w:rPr>
+        <w:t>Organizzazione dei file</w:t>
+      </w:r>
+    </w:p>
+    <w:p>
+      <w:pPr>
+        <w:pStyle w:val="Normal"/>
+        <w:numPr>
+          <w:ilvl w:val="2"/>
+          <w:numId w:val="4"/>
+        </w:numPr>
+        <w:spacing w:before="0" w:after="0"/>
+        <w:rPr>
+          <w:b/>
+          <w:b/>
+          <w:color w:val="000000"/>
+          <w:sz w:val="24"/>
+          <w:szCs w:val="24"/>
+        </w:rPr>
+      </w:pPr>
+      <w:r>
+        <w:rPr>
+          <w:b/>
+          <w:color w:val="000000"/>
+          <w:sz w:val="24"/>
+          <w:szCs w:val="24"/>
+        </w:rPr>
+        <w:t>Separazione tra contenuto e struttura</w:t>
+      </w:r>
+    </w:p>
+    <w:p>
+      <w:pPr>
+        <w:pStyle w:val="Normal"/>
+        <w:numPr>
+          <w:ilvl w:val="0"/>
+          <w:numId w:val="4"/>
+        </w:numPr>
+        <w:spacing w:before="0" w:after="0"/>
+        <w:rPr>
+          <w:b/>
+          <w:b/>
+          <w:color w:val="000000"/>
+          <w:sz w:val="24"/>
+          <w:szCs w:val="24"/>
+        </w:rPr>
+      </w:pPr>
+      <w:r>
+        <w:rPr>
+          <w:b/>
+          <w:color w:val="000000"/>
+          <w:sz w:val="24"/>
+          <w:szCs w:val="24"/>
+        </w:rPr>
+        <w:t>Lato frontend</w:t>
       </w:r>
     </w:p>
     <w:p>
@@ -358,7 +772,7 @@
         <w:pStyle w:val="Normal"/>
         <w:numPr>
           <w:ilvl w:val="1"/>
-          <w:numId w:val="5"/>
+          <w:numId w:val="4"/>
         </w:numPr>
         <w:spacing w:before="0" w:after="0"/>
         <w:rPr>
@@ -375,7 +789,7 @@
           <w:sz w:val="24"/>
           <w:szCs w:val="24"/>
         </w:rPr>
-        <w:t>Utente 1</w:t>
+        <w:t>Scelta HTML5</w:t>
       </w:r>
     </w:p>
     <w:p>
@@ -383,7 +797,7 @@
         <w:pStyle w:val="Normal"/>
         <w:numPr>
           <w:ilvl w:val="1"/>
-          <w:numId w:val="5"/>
+          <w:numId w:val="4"/>
         </w:numPr>
         <w:spacing w:before="0" w:after="0"/>
         <w:rPr>
@@ -400,15 +814,15 @@
           <w:sz w:val="24"/>
           <w:szCs w:val="24"/>
         </w:rPr>
-        <w:t>Conclusioni</w:t>
+        <w:t>Zona Visitatore</w:t>
       </w:r>
     </w:p>
     <w:p>
       <w:pPr>
         <w:pStyle w:val="Normal"/>
         <w:numPr>
-          <w:ilvl w:val="2"/>
-          <w:numId w:val="5"/>
+          <w:ilvl w:val="1"/>
+          <w:numId w:val="4"/>
         </w:numPr>
         <w:spacing w:before="0" w:after="0"/>
         <w:rPr>
@@ -425,15 +839,15 @@
           <w:sz w:val="24"/>
           <w:szCs w:val="24"/>
         </w:rPr>
-        <w:t>Ricerca</w:t>
+        <w:t>Zona Utente Registrato</w:t>
       </w:r>
     </w:p>
     <w:p>
       <w:pPr>
         <w:pStyle w:val="Normal"/>
         <w:numPr>
-          <w:ilvl w:val="2"/>
-          <w:numId w:val="5"/>
+          <w:ilvl w:val="1"/>
+          <w:numId w:val="4"/>
         </w:numPr>
         <w:spacing w:before="0" w:after="0"/>
         <w:rPr>
@@ -450,7 +864,57 @@
           <w:sz w:val="24"/>
           <w:szCs w:val="24"/>
         </w:rPr>
-        <w:t>Modifica dei Dati</w:t>
+        <w:t>Zona Amministratore</w:t>
+      </w:r>
+    </w:p>
+    <w:p>
+      <w:pPr>
+        <w:pStyle w:val="Normal"/>
+        <w:numPr>
+          <w:ilvl w:val="1"/>
+          <w:numId w:val="4"/>
+        </w:numPr>
+        <w:spacing w:before="0" w:after="0"/>
+        <w:rPr>
+          <w:b/>
+          <w:b/>
+          <w:color w:val="000000"/>
+          <w:sz w:val="24"/>
+          <w:szCs w:val="24"/>
+        </w:rPr>
+      </w:pPr>
+      <w:r>
+        <w:rPr>
+          <w:color w:val="000000"/>
+          <w:sz w:val="24"/>
+          <w:szCs w:val="24"/>
+        </w:rPr>
+        <w:t>Gestione lato mobile</w:t>
+      </w:r>
+    </w:p>
+    <w:p>
+      <w:pPr>
+        <w:pStyle w:val="Normal"/>
+        <w:numPr>
+          <w:ilvl w:val="1"/>
+          <w:numId w:val="4"/>
+        </w:numPr>
+        <w:spacing w:before="0" w:after="0"/>
+        <w:rPr>
+          <w:b/>
+          <w:b/>
+          <w:color w:val="000000"/>
+          <w:sz w:val="24"/>
+          <w:szCs w:val="24"/>
+        </w:rPr>
+      </w:pPr>
+      <w:r>
+        <w:rPr>
+          <w:color w:val="000000"/>
+          <w:sz w:val="24"/>
+          <w:szCs w:val="24"/>
+        </w:rPr>
+        <w:t>Gestione stampa</w:t>
       </w:r>
     </w:p>
     <w:p>
@@ -458,7 +922,7 @@
         <w:pStyle w:val="Normal"/>
         <w:numPr>
           <w:ilvl w:val="0"/>
-          <w:numId w:val="5"/>
+          <w:numId w:val="4"/>
         </w:numPr>
         <w:spacing w:before="0" w:after="0"/>
         <w:rPr>
@@ -476,7 +940,7 @@
           <w:sz w:val="24"/>
           <w:szCs w:val="24"/>
         </w:rPr>
-        <w:t>Fasi di Progettazioni</w:t>
+        <w:t>Lato backend</w:t>
       </w:r>
     </w:p>
     <w:p>
@@ -484,7 +948,7 @@
         <w:pStyle w:val="Normal"/>
         <w:numPr>
           <w:ilvl w:val="1"/>
-          <w:numId w:val="5"/>
+          <w:numId w:val="4"/>
         </w:numPr>
         <w:spacing w:before="0" w:after="0"/>
         <w:rPr>
@@ -501,182 +965,7 @@
           <w:sz w:val="24"/>
           <w:szCs w:val="24"/>
         </w:rPr>
-        <w:t>Struttura del Sito</w:t>
-      </w:r>
-    </w:p>
-    <w:p>
-      <w:pPr>
-        <w:pStyle w:val="Normal"/>
-        <w:numPr>
-          <w:ilvl w:val="2"/>
-          <w:numId w:val="5"/>
-        </w:numPr>
-        <w:spacing w:before="0" w:after="0"/>
-        <w:rPr>
-          <w:b/>
-          <w:b/>
-          <w:color w:val="000000"/>
-          <w:sz w:val="24"/>
-          <w:szCs w:val="24"/>
-        </w:rPr>
-      </w:pPr>
-      <w:r>
-        <w:rPr>
-          <w:color w:val="000000"/>
-          <w:sz w:val="24"/>
-          <w:szCs w:val="24"/>
-        </w:rPr>
-        <w:t>Header</w:t>
-      </w:r>
-    </w:p>
-    <w:p>
-      <w:pPr>
-        <w:pStyle w:val="Normal"/>
-        <w:numPr>
-          <w:ilvl w:val="2"/>
-          <w:numId w:val="5"/>
-        </w:numPr>
-        <w:spacing w:before="0" w:after="0"/>
-        <w:rPr>
-          <w:b/>
-          <w:b/>
-          <w:color w:val="000000"/>
-          <w:sz w:val="24"/>
-          <w:szCs w:val="24"/>
-        </w:rPr>
-      </w:pPr>
-      <w:r>
-        <w:rPr>
-          <w:color w:val="000000"/>
-          <w:sz w:val="24"/>
-          <w:szCs w:val="24"/>
-        </w:rPr>
-        <w:t>Breadcrumb</w:t>
-      </w:r>
-    </w:p>
-    <w:p>
-      <w:pPr>
-        <w:pStyle w:val="Normal"/>
-        <w:numPr>
-          <w:ilvl w:val="2"/>
-          <w:numId w:val="5"/>
-        </w:numPr>
-        <w:spacing w:before="0" w:after="0"/>
-        <w:rPr>
-          <w:b/>
-          <w:b/>
-          <w:color w:val="000000"/>
-          <w:sz w:val="24"/>
-          <w:szCs w:val="24"/>
-        </w:rPr>
-      </w:pPr>
-      <w:r>
-        <w:rPr>
-          <w:color w:val="000000"/>
-          <w:sz w:val="24"/>
-          <w:szCs w:val="24"/>
-        </w:rPr>
-        <w:t>Ricerca</w:t>
-      </w:r>
-    </w:p>
-    <w:p>
-      <w:pPr>
-        <w:pStyle w:val="Normal"/>
-        <w:numPr>
-          <w:ilvl w:val="2"/>
-          <w:numId w:val="5"/>
-        </w:numPr>
-        <w:spacing w:before="0" w:after="0"/>
-        <w:rPr>
-          <w:b/>
-          <w:b/>
-          <w:color w:val="000000"/>
-          <w:sz w:val="24"/>
-          <w:szCs w:val="24"/>
-        </w:rPr>
-      </w:pPr>
-      <w:r>
-        <w:rPr>
-          <w:color w:val="000000"/>
-          <w:sz w:val="24"/>
-          <w:szCs w:val="24"/>
-        </w:rPr>
-        <w:t>Menù</w:t>
-      </w:r>
-    </w:p>
-    <w:p>
-      <w:pPr>
-        <w:pStyle w:val="Normal"/>
-        <w:numPr>
-          <w:ilvl w:val="2"/>
-          <w:numId w:val="5"/>
-        </w:numPr>
-        <w:spacing w:before="0" w:after="0"/>
-        <w:rPr>
-          <w:b/>
-          <w:b/>
-          <w:color w:val="000000"/>
-          <w:sz w:val="24"/>
-          <w:szCs w:val="24"/>
-        </w:rPr>
-      </w:pPr>
-      <w:r>
-        <w:rPr>
-          <w:color w:val="000000"/>
-          <w:sz w:val="24"/>
-          <w:szCs w:val="24"/>
-        </w:rPr>
-        <w:t>Contenuto</w:t>
-      </w:r>
-    </w:p>
-    <w:p>
-      <w:pPr>
-        <w:pStyle w:val="Normal"/>
-        <w:numPr>
-          <w:ilvl w:val="2"/>
-          <w:numId w:val="5"/>
-        </w:numPr>
-        <w:spacing w:before="0" w:after="0"/>
-        <w:rPr>
-          <w:b/>
-          <w:b/>
-          <w:color w:val="000000"/>
-          <w:sz w:val="24"/>
-          <w:szCs w:val="24"/>
-        </w:rPr>
-      </w:pPr>
-      <w:r>
-        <w:rPr>
-          <w:color w:val="000000"/>
-          <w:sz w:val="24"/>
-          <w:szCs w:val="24"/>
-        </w:rPr>
-        <w:t>Footer</w:t>
-      </w:r>
-    </w:p>
-    <w:p>
-      <w:pPr>
-        <w:pStyle w:val="Normal"/>
-        <w:numPr>
-          <w:ilvl w:val="2"/>
-          <w:numId w:val="5"/>
-        </w:numPr>
-        <w:spacing w:before="0" w:after="0"/>
-        <w:rPr>
-          <w:b/>
-          <w:b/>
-          <w:color w:val="000000"/>
-          <w:sz w:val="24"/>
-          <w:szCs w:val="24"/>
-        </w:rPr>
-      </w:pPr>
-      <w:r>
-        <w:rPr>
-          <w:color w:val="000000"/>
-          <w:sz w:val="24"/>
-          <w:szCs w:val="24"/>
-        </w:rPr>
-        <w:t>Database</w:t>
+        <w:t>Implementazione del database</w:t>
       </w:r>
     </w:p>
     <w:p>
@@ -684,9 +973,8 @@
         <w:pStyle w:val="Normal"/>
         <w:numPr>
           <w:ilvl w:val="1"/>
-          <w:numId w:val="5"/>
+          <w:numId w:val="4"/>
         </w:numPr>
-        <w:spacing w:before="0" w:after="0"/>
         <w:rPr>
           <w:b/>
           <w:b/>
@@ -701,82 +989,94 @@
           <w:sz w:val="24"/>
           <w:szCs w:val="24"/>
         </w:rPr>
+        <w:t>I</w:t>
+      </w:r>
+      <w:r>
+        <w:rPr>
+          <w:color w:val="000000"/>
+          <w:sz w:val="24"/>
+          <w:szCs w:val="24"/>
+        </w:rPr>
+        <w:t xml:space="preserve">mplementazione delle funzioni – PHP </w:t>
+      </w:r>
+    </w:p>
+    <w:p>
+      <w:pPr>
+        <w:pStyle w:val="Normal"/>
+        <w:rPr>
+          <w:b/>
+          <w:b/>
+          <w:bCs/>
+        </w:rPr>
+      </w:pPr>
+      <w:r>
+        <w:rPr>
+          <w:b/>
+          <w:bCs/>
+          <w:color w:val="000000"/>
+          <w:sz w:val="24"/>
+          <w:szCs w:val="24"/>
+        </w:rPr>
+        <w:t>7. JavaScript</w:t>
+      </w:r>
+    </w:p>
+    <w:p>
+      <w:pPr>
+        <w:pStyle w:val="Normal"/>
+        <w:rPr/>
+      </w:pPr>
+      <w:r>
+        <w:rPr>
+          <w:b/>
+          <w:bCs/>
+          <w:color w:val="000000"/>
+          <w:sz w:val="24"/>
+          <w:szCs w:val="24"/>
+        </w:rPr>
+        <w:t>8. Criticità</w:t>
+      </w:r>
+    </w:p>
+    <w:p>
+      <w:pPr>
+        <w:pStyle w:val="Normal"/>
+        <w:rPr/>
+      </w:pPr>
+      <w:r>
+        <w:rPr>
+          <w:b/>
+          <w:bCs/>
+          <w:color w:val="000000"/>
+          <w:sz w:val="24"/>
+          <w:szCs w:val="24"/>
+        </w:rPr>
+        <w:t>9.   Accessibilità e usabilità</w:t>
+      </w:r>
+    </w:p>
+    <w:p>
+      <w:pPr>
+        <w:pStyle w:val="Normal"/>
+        <w:rPr/>
+      </w:pPr>
+      <w:r>
+        <w:rPr>
+          <w:b/>
+          <w:bCs/>
+          <w:color w:val="000000"/>
+          <w:sz w:val="24"/>
+          <w:szCs w:val="24"/>
+        </w:rPr>
+        <w:tab/>
+        <w:t xml:space="preserve">9.1 </w:t>
+      </w:r>
+      <w:r>
+        <w:rPr>
+          <w:b w:val="false"/>
+          <w:bCs w:val="false"/>
+          <w:color w:val="000000"/>
+          <w:sz w:val="24"/>
+          <w:szCs w:val="24"/>
+        </w:rPr>
         <w:t>Accessibilità</w:t>
-      </w:r>
-    </w:p>
-    <w:p>
-      <w:pPr>
-        <w:pStyle w:val="Normal"/>
-        <w:numPr>
-          <w:ilvl w:val="2"/>
-          <w:numId w:val="5"/>
-        </w:numPr>
-        <w:spacing w:before="0" w:after="0"/>
-        <w:rPr>
-          <w:b/>
-          <w:b/>
-          <w:color w:val="000000"/>
-          <w:sz w:val="24"/>
-          <w:szCs w:val="24"/>
-        </w:rPr>
-      </w:pPr>
-      <w:r>
-        <w:rPr>
-          <w:color w:val="000000"/>
-          <w:sz w:val="24"/>
-          <w:szCs w:val="24"/>
-        </w:rPr>
-        <w:t>Separazione tra contenuto, presentazione e struttura</w:t>
-      </w:r>
-    </w:p>
-    <w:p>
-      <w:pPr>
-        <w:pStyle w:val="Normal"/>
-        <w:numPr>
-          <w:ilvl w:val="2"/>
-          <w:numId w:val="5"/>
-        </w:numPr>
-        <w:spacing w:before="0" w:after="0"/>
-        <w:rPr>
-          <w:b/>
-          <w:b/>
-          <w:color w:val="000000"/>
-          <w:sz w:val="24"/>
-          <w:szCs w:val="24"/>
-        </w:rPr>
-      </w:pPr>
-      <w:r>
-        <w:rPr>
-          <w:color w:val="000000"/>
-          <w:sz w:val="24"/>
-          <w:szCs w:val="24"/>
-        </w:rPr>
-        <w:t>Standard seguiti</w:t>
-      </w:r>
-    </w:p>
-    <w:p>
-      <w:pPr>
-        <w:pStyle w:val="Normal"/>
-        <w:numPr>
-          <w:ilvl w:val="2"/>
-          <w:numId w:val="5"/>
-        </w:numPr>
-        <w:spacing w:before="0" w:after="0"/>
-        <w:rPr>
-          <w:b/>
-          <w:b/>
-          <w:color w:val="000000"/>
-          <w:sz w:val="24"/>
-          <w:szCs w:val="24"/>
-        </w:rPr>
-      </w:pPr>
-      <w:r>
-        <w:rPr>
-          <w:color w:val="000000"/>
-          <w:sz w:val="24"/>
-          <w:szCs w:val="24"/>
-        </w:rPr>
-        <w:t>Navigazione</w:t>
       </w:r>
     </w:p>
     <w:p>
@@ -784,25 +1084,30 @@
         <w:pStyle w:val="Normal"/>
         <w:numPr>
           <w:ilvl w:val="0"/>
-          <w:numId w:val="5"/>
+          <w:numId w:val="0"/>
         </w:numPr>
-        <w:spacing w:before="0" w:after="0"/>
-        <w:rPr>
-          <w:b/>
-          <w:b/>
+        <w:ind w:left="720" w:hanging="0"/>
+        <w:rPr/>
+      </w:pPr>
+      <w:r>
+        <w:rPr>
+          <w:b/>
+          <w:bCs/>
           <w:color w:val="000000"/>
           <w:sz w:val="24"/>
           <w:szCs w:val="24"/>
         </w:rPr>
-      </w:pPr>
-      <w:r>
-        <w:rPr>
-          <w:b/>
+        <w:t xml:space="preserve">9.1.2 </w:t>
+      </w:r>
+      <w:r>
+        <w:rPr>
+          <w:b w:val="false"/>
+          <w:bCs w:val="false"/>
           <w:color w:val="000000"/>
           <w:sz w:val="24"/>
           <w:szCs w:val="24"/>
         </w:rPr>
-        <w:t>Fase di Realizzazione</w:t>
+        <w:t>Separazione tra contenuto e stile</w:t>
       </w:r>
     </w:p>
     <w:p>
@@ -810,100 +1115,30 @@
         <w:pStyle w:val="Normal"/>
         <w:numPr>
           <w:ilvl w:val="0"/>
-          <w:numId w:val="5"/>
+          <w:numId w:val="0"/>
         </w:numPr>
-        <w:spacing w:before="0" w:after="0"/>
-        <w:rPr>
-          <w:b/>
-          <w:b/>
+        <w:ind w:left="720" w:hanging="0"/>
+        <w:rPr/>
+      </w:pPr>
+      <w:r>
+        <w:rPr>
+          <w:b/>
+          <w:bCs/>
           <w:color w:val="000000"/>
           <w:sz w:val="24"/>
           <w:szCs w:val="24"/>
         </w:rPr>
-      </w:pPr>
-      <w:r>
-        <w:rPr>
-          <w:b/>
+        <w:t xml:space="preserve">9.2 </w:t>
+      </w:r>
+      <w:r>
+        <w:rPr>
+          <w:b w:val="false"/>
+          <w:bCs w:val="false"/>
           <w:color w:val="000000"/>
           <w:sz w:val="24"/>
           <w:szCs w:val="24"/>
         </w:rPr>
-        <w:t>Presentazione</w:t>
-      </w:r>
-    </w:p>
-    <w:p>
-      <w:pPr>
-        <w:pStyle w:val="Normal"/>
-        <w:numPr>
-          <w:ilvl w:val="1"/>
-          <w:numId w:val="5"/>
-        </w:numPr>
-        <w:spacing w:before="0" w:after="0"/>
-        <w:rPr>
-          <w:b/>
-          <w:b/>
-          <w:color w:val="000000"/>
-          <w:sz w:val="24"/>
-          <w:szCs w:val="24"/>
-        </w:rPr>
-      </w:pPr>
-      <w:r>
-        <w:rPr>
-          <w:color w:val="000000"/>
-          <w:sz w:val="24"/>
-          <w:szCs w:val="24"/>
-        </w:rPr>
-        <w:t>Desktop</w:t>
-      </w:r>
-    </w:p>
-    <w:p>
-      <w:pPr>
-        <w:pStyle w:val="Normal"/>
-        <w:numPr>
-          <w:ilvl w:val="1"/>
-          <w:numId w:val="5"/>
-        </w:numPr>
-        <w:spacing w:before="0" w:after="0"/>
-        <w:rPr>
-          <w:b/>
-          <w:b/>
-          <w:color w:val="000000"/>
-          <w:sz w:val="24"/>
-          <w:szCs w:val="24"/>
-        </w:rPr>
-      </w:pPr>
-      <w:r>
-        <w:rPr>
-          <w:color w:val="000000"/>
-          <w:sz w:val="24"/>
-          <w:szCs w:val="24"/>
-        </w:rPr>
-        <w:t>Mobile</w:t>
-      </w:r>
-    </w:p>
-    <w:p>
-      <w:pPr>
-        <w:pStyle w:val="Normal"/>
-        <w:numPr>
-          <w:ilvl w:val="1"/>
-          <w:numId w:val="5"/>
-        </w:numPr>
-        <w:spacing w:before="0" w:after="0"/>
-        <w:rPr>
-          <w:b/>
-          <w:b/>
-          <w:color w:val="000000"/>
-          <w:sz w:val="24"/>
-          <w:szCs w:val="24"/>
-        </w:rPr>
-      </w:pPr>
-      <w:r>
-        <w:rPr>
-          <w:color w:val="000000"/>
-          <w:sz w:val="24"/>
-          <w:szCs w:val="24"/>
-        </w:rPr>
-        <w:t>Print</w:t>
+        <w:t>Standard seguiti</w:t>
       </w:r>
     </w:p>
     <w:p>
@@ -911,175 +1146,30 @@
         <w:pStyle w:val="Normal"/>
         <w:numPr>
           <w:ilvl w:val="0"/>
-          <w:numId w:val="5"/>
+          <w:numId w:val="0"/>
         </w:numPr>
-        <w:spacing w:before="0" w:after="0"/>
-        <w:rPr>
-          <w:b/>
-          <w:b/>
+        <w:ind w:left="720" w:hanging="0"/>
+        <w:rPr/>
+      </w:pPr>
+      <w:r>
+        <w:rPr>
+          <w:b/>
+          <w:bCs/>
           <w:color w:val="000000"/>
           <w:sz w:val="24"/>
           <w:szCs w:val="24"/>
         </w:rPr>
-      </w:pPr>
-      <w:r>
-        <w:rPr>
-          <w:b/>
+        <w:t xml:space="preserve">9.3 </w:t>
+      </w:r>
+      <w:r>
+        <w:rPr>
+          <w:b w:val="false"/>
+          <w:bCs w:val="false"/>
           <w:color w:val="000000"/>
           <w:sz w:val="24"/>
           <w:szCs w:val="24"/>
         </w:rPr>
-        <w:t>Comportamento</w:t>
-      </w:r>
-    </w:p>
-    <w:p>
-      <w:pPr>
-        <w:pStyle w:val="Normal"/>
-        <w:numPr>
-          <w:ilvl w:val="1"/>
-          <w:numId w:val="5"/>
-        </w:numPr>
-        <w:spacing w:before="0" w:after="0"/>
-        <w:rPr>
-          <w:b/>
-          <w:b/>
-          <w:color w:val="000000"/>
-          <w:sz w:val="24"/>
-          <w:szCs w:val="24"/>
-        </w:rPr>
-      </w:pPr>
-      <w:r>
-        <w:rPr>
-          <w:color w:val="000000"/>
-          <w:sz w:val="24"/>
-          <w:szCs w:val="24"/>
-        </w:rPr>
-        <w:t>Javascript</w:t>
-      </w:r>
-    </w:p>
-    <w:p>
-      <w:pPr>
-        <w:pStyle w:val="Normal"/>
-        <w:numPr>
-          <w:ilvl w:val="2"/>
-          <w:numId w:val="5"/>
-        </w:numPr>
-        <w:spacing w:before="0" w:after="0"/>
-        <w:rPr>
-          <w:b/>
-          <w:b/>
-          <w:color w:val="000000"/>
-          <w:sz w:val="24"/>
-          <w:szCs w:val="24"/>
-        </w:rPr>
-      </w:pPr>
-      <w:r>
-        <w:rPr>
-          <w:color w:val="000000"/>
-          <w:sz w:val="24"/>
-          <w:szCs w:val="24"/>
-        </w:rPr>
-        <w:t>Funzionalità implementate</w:t>
-      </w:r>
-    </w:p>
-    <w:p>
-      <w:pPr>
-        <w:pStyle w:val="Normal"/>
-        <w:numPr>
-          <w:ilvl w:val="1"/>
-          <w:numId w:val="5"/>
-        </w:numPr>
-        <w:spacing w:before="0" w:after="0"/>
-        <w:rPr>
-          <w:b/>
-          <w:b/>
-          <w:color w:val="000000"/>
-          <w:sz w:val="24"/>
-          <w:szCs w:val="24"/>
-        </w:rPr>
-      </w:pPr>
-      <w:r>
-        <w:rPr>
-          <w:color w:val="000000"/>
-          <w:sz w:val="24"/>
-          <w:szCs w:val="24"/>
-        </w:rPr>
-        <w:t>PHP</w:t>
-      </w:r>
-    </w:p>
-    <w:p>
-      <w:pPr>
-        <w:pStyle w:val="Normal"/>
-        <w:numPr>
-          <w:ilvl w:val="2"/>
-          <w:numId w:val="5"/>
-        </w:numPr>
-        <w:spacing w:before="0" w:after="0"/>
-        <w:rPr>
-          <w:b/>
-          <w:b/>
-          <w:color w:val="000000"/>
-          <w:sz w:val="24"/>
-          <w:szCs w:val="24"/>
-        </w:rPr>
-      </w:pPr>
-      <w:r>
-        <w:rPr>
-          <w:color w:val="000000"/>
-          <w:sz w:val="24"/>
-          <w:szCs w:val="24"/>
-        </w:rPr>
-        <w:t>Classi</w:t>
-      </w:r>
-    </w:p>
-    <w:p>
-      <w:pPr>
-        <w:pStyle w:val="Normal"/>
-        <w:numPr>
-          <w:ilvl w:val="2"/>
-          <w:numId w:val="5"/>
-        </w:numPr>
-        <w:spacing w:before="0" w:after="0"/>
-        <w:rPr>
-          <w:b/>
-          <w:b/>
-          <w:color w:val="000000"/>
-          <w:sz w:val="24"/>
-          <w:szCs w:val="24"/>
-        </w:rPr>
-      </w:pPr>
-      <w:r>
-        <w:rPr>
-          <w:color w:val="000000"/>
-          <w:sz w:val="24"/>
-          <w:szCs w:val="24"/>
-        </w:rPr>
-        <w:t>Form</w:t>
-      </w:r>
-    </w:p>
-    <w:p>
-      <w:pPr>
-        <w:pStyle w:val="Normal"/>
-        <w:numPr>
-          <w:ilvl w:val="2"/>
-          <w:numId w:val="5"/>
-        </w:numPr>
-        <w:spacing w:before="0" w:after="0"/>
-        <w:rPr>
-          <w:b/>
-          <w:b/>
-          <w:color w:val="000000"/>
-          <w:sz w:val="24"/>
-          <w:szCs w:val="24"/>
-        </w:rPr>
-      </w:pPr>
-      <w:r>
-        <w:rPr>
-          <w:color w:val="000000"/>
-          <w:sz w:val="24"/>
-          <w:szCs w:val="24"/>
-        </w:rPr>
-        <w:t>Sessioni</w:t>
+        <w:t>Validazione html e css</w:t>
       </w:r>
     </w:p>
     <w:p>
@@ -1087,79 +1177,9 @@
         <w:pStyle w:val="Normal"/>
         <w:numPr>
           <w:ilvl w:val="0"/>
-          <w:numId w:val="5"/>
+          <w:numId w:val="0"/>
         </w:numPr>
-        <w:spacing w:before="0" w:after="0"/>
-        <w:rPr>
-          <w:b/>
-          <w:b/>
-          <w:color w:val="000000"/>
-          <w:sz w:val="24"/>
-          <w:szCs w:val="24"/>
-        </w:rPr>
-      </w:pPr>
-      <w:r>
-        <w:rPr>
-          <w:b/>
-          <w:color w:val="000000"/>
-          <w:sz w:val="24"/>
-          <w:szCs w:val="24"/>
-        </w:rPr>
-        <w:t>Fase di Test</w:t>
-      </w:r>
-    </w:p>
-    <w:p>
-      <w:pPr>
-        <w:pStyle w:val="Normal"/>
-        <w:numPr>
-          <w:ilvl w:val="1"/>
-          <w:numId w:val="5"/>
-        </w:numPr>
-        <w:spacing w:before="0" w:after="0"/>
-        <w:rPr>
-          <w:b/>
-          <w:b/>
-          <w:color w:val="000000"/>
-          <w:sz w:val="24"/>
-          <w:szCs w:val="24"/>
-        </w:rPr>
-      </w:pPr>
-      <w:r>
-        <w:rPr>
-          <w:color w:val="000000"/>
-          <w:sz w:val="24"/>
-          <w:szCs w:val="24"/>
-        </w:rPr>
-        <w:t>Validazione del Codice</w:t>
-      </w:r>
-    </w:p>
-    <w:p>
-      <w:pPr>
-        <w:pStyle w:val="Normal"/>
-        <w:numPr>
-          <w:ilvl w:val="1"/>
-          <w:numId w:val="5"/>
-        </w:numPr>
-        <w:rPr>
-          <w:b/>
-          <w:b/>
-          <w:color w:val="000000"/>
-          <w:sz w:val="24"/>
-          <w:szCs w:val="24"/>
-        </w:rPr>
-      </w:pPr>
-      <w:r>
-        <w:rPr>
-          <w:color w:val="000000"/>
-          <w:sz w:val="24"/>
-          <w:szCs w:val="24"/>
-        </w:rPr>
-        <w:t>Indice di Contrasto tra Colori</w:t>
-      </w:r>
-    </w:p>
-    <w:p>
-      <w:pPr>
-        <w:pStyle w:val="Normal"/>
+        <w:ind w:left="720" w:hanging="0"/>
         <w:rPr>
           <w:b/>
           <w:b/>
@@ -1170,23 +1190,6 @@
           <w:b/>
         </w:rPr>
         <w:br/>
-      </w:r>
-    </w:p>
-    <w:p>
-      <w:pPr>
-        <w:pStyle w:val="Normal"/>
-        <w:rPr>
-          <w:b/>
-          <w:b/>
-        </w:rPr>
-      </w:pPr>
-      <w:r>
-        <w:rPr>
-          <w:b/>
-        </w:rPr>
-      </w:r>
-      <w:r>
-        <w:br w:type="page"/>
       </w:r>
     </w:p>
     <w:p>
@@ -1223,7 +1226,49 @@
           <w:sz w:val="24"/>
           <w:szCs w:val="24"/>
         </w:rPr>
-        <w:t>AutoAsta è il sito giusto per gli amanti delle Auto e dei veicoli a motore in generale. Lo scopo dell’azienda è quella di riunire gli appassionati attraverso una serie di eventi che si svolgono sia in Italia che potenzialmente all’estero.</w:t>
+        <w:t xml:space="preserve">AutoAsta è il </w:t>
+      </w:r>
+      <w:r>
+        <w:rPr>
+          <w:sz w:val="24"/>
+          <w:szCs w:val="24"/>
+        </w:rPr>
+        <w:t>portale</w:t>
+      </w:r>
+      <w:r>
+        <w:rPr>
+          <w:sz w:val="24"/>
+          <w:szCs w:val="24"/>
+        </w:rPr>
+        <w:t xml:space="preserve"> </w:t>
+      </w:r>
+      <w:r>
+        <w:rPr>
+          <w:sz w:val="24"/>
+          <w:szCs w:val="24"/>
+        </w:rPr>
+        <w:t>definitivo</w:t>
+      </w:r>
+      <w:r>
+        <w:rPr>
+          <w:sz w:val="24"/>
+          <w:szCs w:val="24"/>
+        </w:rPr>
+        <w:t xml:space="preserve"> per gli amanti delle </w:t>
+      </w:r>
+      <w:r>
+        <w:rPr>
+          <w:sz w:val="24"/>
+          <w:szCs w:val="24"/>
+        </w:rPr>
+        <w:t>a</w:t>
+      </w:r>
+      <w:r>
+        <w:rPr>
+          <w:sz w:val="24"/>
+          <w:szCs w:val="24"/>
+        </w:rPr>
+        <w:t>uto e dei veicoli a motore in generale. Lo scopo dell’azienda è quella di riunire gli appassionati attraverso una serie di eventi che si svolgono sia in Italia che potenzialmente all’estero.</w:t>
       </w:r>
     </w:p>
     <w:p>
@@ -1240,7 +1285,21 @@
           <w:sz w:val="24"/>
           <w:szCs w:val="24"/>
         </w:rPr>
-        <w:t>Il portale permette di visionare i veicoli che saranno disponibili all’asta, che si svolgerà in maniera classica, ovvero di persona durante il relativo evento.</w:t>
+        <w:t xml:space="preserve">Il </w:t>
+      </w:r>
+      <w:r>
+        <w:rPr>
+          <w:sz w:val="24"/>
+          <w:szCs w:val="24"/>
+        </w:rPr>
+        <w:t>sito</w:t>
+      </w:r>
+      <w:r>
+        <w:rPr>
+          <w:sz w:val="24"/>
+          <w:szCs w:val="24"/>
+        </w:rPr>
+        <w:t xml:space="preserve"> permette di visionare i veicoli che saranno disponibili all’asta, che si svolgerà in maniera classica, ovvero di persona durante il relativo evento.</w:t>
       </w:r>
     </w:p>
     <w:p>
@@ -1333,7 +1392,7 @@
       </w:pPr>
       <w:r>
         <w:rPr/>
-        <w:t>I requisiti, come già specificato, sono stati concordati con la società AutoAsta, e lo scopo generale del sito è che esso risulti fruibile sia da utenti appassionati che da utenti che si approcciano per la prima volta al mondo dei motori.</w:t>
+        <w:t>I requisiti sono stati concordati con la società AutoAsta, e lo scopo generale del sito è che esso risulti fruibile sia da utenti appassionati che da utenti che si approcciano per la prima volta al mondo dei motori.</w:t>
       </w:r>
     </w:p>
     <w:p>
@@ -1353,7 +1412,7 @@
       </w:pPr>
       <w:r>
         <w:rPr/>
-        <w:t>Lo scopo del progetto è quello di fornire alla società AutoAsta un portale completo per gestire ogni aspetto che riguardi gli eventi tenuti dalla società e le auto che tratta.</w:t>
+        <w:t xml:space="preserve">Lo scopo del progetto è quello di fornire alla società AutoAsta un portale completo per gestire ogni aspetto che riguardi gli eventi tenuti dalla società e le auto che tratta. </w:t>
       </w:r>
     </w:p>
     <w:p>
@@ -1383,7 +1442,11 @@
       </w:pPr>
       <w:r>
         <w:rPr/>
-        <w:t xml:space="preserve">La società AutoAsta richiede che il sito sia strutturato come una vera e propria bacheca online, dove esibire veicoli e i dettagli degli eventi, concentrandosi in particolare nell’inserimento, nella modifica e nell’eliminazione. </w:t>
+        <w:t xml:space="preserve">La società AutoAsta richiede che il sito sia strutturato come una vera e propria bacheca online, dove esibire veicoli e i dettagli degli eventi, concentrandosi in particolare nell’inserimento, nella modifica e nell’eliminazione.  </w:t>
+      </w:r>
+      <w:r>
+        <w:rPr/>
+        <w:t>Queste operazioni devono poter essere fatte da uno o più utenti abilitati, ricoprenti il ruolo di amministratore e non devono essere in alcun modo fruibili al semplice visitatore.</w:t>
       </w:r>
     </w:p>
     <w:p>
@@ -1422,7 +1485,14 @@
           <w:sz w:val="24"/>
           <w:szCs w:val="24"/>
         </w:rPr>
-        <w:t>Il sito è rivolto ad adulti interessati alle esposizioni e all’acquisto di auto. Agli utenti non registrati è permesso navigare nel sito, guardando le auto in vendita e i luoghi delle esposizioni, ma non potranno acquistare i biglietti per gli eventi.</w:t>
+        <w:t xml:space="preserve">Il sito è rivolto ad adulti interessati alle esposizioni e all’acquisto di auto. Agli utenti non registrati è permesso navigare nel sito, guardando le auto in vendita e i luoghi delle esposizioni, ma non potranno acquistare i biglietti per gli eventi. </w:t>
+      </w:r>
+      <w:r>
+        <w:rPr>
+          <w:sz w:val="24"/>
+          <w:szCs w:val="24"/>
+        </w:rPr>
+        <w:t>Per potersi registrare, è necessario essere maggiorenni, in quanto per poter partecipare ad un’asta è richiesta la maggior età.</w:t>
       </w:r>
     </w:p>
     <w:p>
@@ -1440,112 +1510,63 @@
           <w:sz w:val="24"/>
           <w:szCs w:val="24"/>
         </w:rPr>
-        <w:t>L’amministratore di sistema può invece:</w:t>
-      </w:r>
-    </w:p>
-    <w:p>
-      <w:pPr>
-        <w:pStyle w:val="Normal"/>
-        <w:numPr>
-          <w:ilvl w:val="0"/>
-          <w:numId w:val="2"/>
-        </w:numPr>
-        <w:spacing w:lineRule="auto" w:line="240" w:before="240" w:after="0"/>
-        <w:rPr>
-          <w:sz w:val="24"/>
-          <w:szCs w:val="24"/>
-        </w:rPr>
-      </w:pPr>
-      <w:r>
-        <w:rPr>
-          <w:sz w:val="24"/>
-          <w:szCs w:val="24"/>
-        </w:rPr>
-        <w:t>aggiungere eventi</w:t>
-      </w:r>
-    </w:p>
-    <w:p>
-      <w:pPr>
-        <w:pStyle w:val="Normal"/>
-        <w:numPr>
-          <w:ilvl w:val="0"/>
-          <w:numId w:val="2"/>
-        </w:numPr>
-        <w:spacing w:lineRule="auto" w:line="240" w:before="0" w:after="0"/>
-        <w:rPr>
-          <w:sz w:val="24"/>
-          <w:szCs w:val="24"/>
-        </w:rPr>
-      </w:pPr>
-      <w:r>
-        <w:rPr>
-          <w:sz w:val="24"/>
-          <w:szCs w:val="24"/>
-        </w:rPr>
-        <w:t>modificare i dettagli degli eventi</w:t>
-      </w:r>
-    </w:p>
-    <w:p>
-      <w:pPr>
-        <w:pStyle w:val="Normal"/>
-        <w:numPr>
-          <w:ilvl w:val="0"/>
-          <w:numId w:val="2"/>
-        </w:numPr>
-        <w:spacing w:lineRule="auto" w:line="240" w:before="0" w:after="0"/>
-        <w:rPr>
-          <w:sz w:val="24"/>
-          <w:szCs w:val="24"/>
-        </w:rPr>
-      </w:pPr>
-      <w:r>
-        <w:rPr>
-          <w:sz w:val="24"/>
-          <w:szCs w:val="24"/>
-        </w:rPr>
-        <w:t>aggiungere auto</w:t>
-      </w:r>
-    </w:p>
-    <w:p>
-      <w:pPr>
-        <w:pStyle w:val="Normal"/>
-        <w:numPr>
-          <w:ilvl w:val="0"/>
-          <w:numId w:val="2"/>
-        </w:numPr>
-        <w:spacing w:lineRule="auto" w:line="240" w:before="0" w:after="0"/>
-        <w:rPr>
-          <w:sz w:val="24"/>
-          <w:szCs w:val="24"/>
-        </w:rPr>
-      </w:pPr>
-      <w:r>
-        <w:rPr>
-          <w:sz w:val="24"/>
-          <w:szCs w:val="24"/>
-        </w:rPr>
-        <w:t>rimuovere auto</w:t>
-      </w:r>
-    </w:p>
-    <w:p>
-      <w:pPr>
-        <w:pStyle w:val="Normal"/>
-        <w:numPr>
-          <w:ilvl w:val="0"/>
-          <w:numId w:val="2"/>
-        </w:numPr>
-        <w:spacing w:lineRule="auto" w:line="240" w:before="0" w:after="240"/>
-        <w:rPr>
-          <w:sz w:val="24"/>
-          <w:szCs w:val="24"/>
-        </w:rPr>
-      </w:pPr>
-      <w:r>
-        <w:rPr>
-          <w:sz w:val="24"/>
-          <w:szCs w:val="24"/>
-        </w:rPr>
-        <w:t>modificare i dettagli tecnici dei veicoli in esposizione</w:t>
+        <w:t xml:space="preserve">L’amministratore di sistema può invece </w:t>
+      </w:r>
+      <w:r>
+        <w:rPr>
+          <w:sz w:val="24"/>
+          <w:szCs w:val="24"/>
+        </w:rPr>
+        <w:t xml:space="preserve">effettuare una serie di operazioni specifiche, accessibili solamente se abilitati, tra cui: </w:t>
+      </w:r>
+      <w:r>
+        <w:rPr>
+          <w:sz w:val="24"/>
+          <w:szCs w:val="24"/>
+        </w:rPr>
+        <w:t>aggiungere event</w:t>
+      </w:r>
+      <w:r>
+        <w:rPr>
+          <w:sz w:val="24"/>
+          <w:szCs w:val="24"/>
+        </w:rPr>
+        <w:t xml:space="preserve">i, </w:t>
+      </w:r>
+      <w:r>
+        <w:rPr>
+          <w:sz w:val="24"/>
+          <w:szCs w:val="24"/>
+        </w:rPr>
+        <w:t>modificare i dettagli degli eventi ,aggiungere au</w:t>
+      </w:r>
+      <w:r>
+        <w:rPr>
+          <w:sz w:val="24"/>
+          <w:szCs w:val="24"/>
+        </w:rPr>
+        <w:t xml:space="preserve">to, </w:t>
+      </w:r>
+      <w:r>
+        <w:rPr>
+          <w:sz w:val="24"/>
+          <w:szCs w:val="24"/>
+        </w:rPr>
+        <w:t xml:space="preserve">rimuovere auto </w:t>
+      </w:r>
+      <w:r>
+        <w:rPr>
+          <w:sz w:val="24"/>
+          <w:szCs w:val="24"/>
+        </w:rPr>
+        <w:t xml:space="preserve">e </w:t>
+      </w:r>
+      <w:r>
+        <w:rPr>
+          <w:sz w:val="24"/>
+          <w:szCs w:val="24"/>
+        </w:rPr>
+        <w:t>modificare i dettagli tecnici dei veicoli in esposizione.</w:t>
       </w:r>
     </w:p>
     <w:p>
@@ -1671,7 +1692,14 @@
           <w:sz w:val="24"/>
           <w:szCs w:val="24"/>
         </w:rPr>
-        <w:t>Per rendere più agevole lo sviluppo, si è deciso di utilizzare github come VCS, in modo da avere una visone temporale delle modifiche apportate al progetto, e avere un unico luogo in cui gestire tutte le problematiche da risolvere.</w:t>
+        <w:t xml:space="preserve">Per rendere più agevole lo sviluppo, si è deciso di utilizzare github come VCS, in modo da avere una visone temporale delle modifiche apportate al progetto, e avere un unico luogo in cui gestire tutte le problematiche da risolvere. </w:t>
+      </w:r>
+      <w:r>
+        <w:rPr>
+          <w:sz w:val="24"/>
+          <w:szCs w:val="24"/>
+        </w:rPr>
+        <w:t>E’ stato inoltre creato un canale Telegram dove coordinarsi e comunicare in maniera più diretta, ed è stato predisposto anche un server Discord per le eventuali discussioni.</w:t>
       </w:r>
     </w:p>
     <w:p>
@@ -1815,7 +1843,35 @@
           <w:sz w:val="24"/>
           <w:szCs w:val="24"/>
         </w:rPr>
-        <w:t>Il coordinamento del lavoro è avvenuto principalmente tramite un gruppo telegram dedicato e attraveso chiamate di gruppo su Discord, dove venivano discusse le difficoltà nello sviluppo e venivano proposte soluzioni e cooperazioni tra membri per riuscire nello scopo.</w:t>
+        <w:t xml:space="preserve">Il coordinamento del lavoro è avvenuto principalmente tramite un gruppo </w:t>
+      </w:r>
+      <w:r>
+        <w:rPr>
+          <w:sz w:val="24"/>
+          <w:szCs w:val="24"/>
+        </w:rPr>
+        <w:t>T</w:t>
+      </w:r>
+      <w:r>
+        <w:rPr>
+          <w:sz w:val="24"/>
+          <w:szCs w:val="24"/>
+        </w:rPr>
+        <w:t xml:space="preserve">elegram dedicato e attraverso </w:t>
+      </w:r>
+      <w:r>
+        <w:rPr>
+          <w:sz w:val="24"/>
+          <w:szCs w:val="24"/>
+        </w:rPr>
+        <w:t xml:space="preserve">le </w:t>
+      </w:r>
+      <w:r>
+        <w:rPr>
+          <w:sz w:val="24"/>
+          <w:szCs w:val="24"/>
+        </w:rPr>
+        <w:t>chiamate di gruppo su Discord, dove venivano discusse le difficoltà nello sviluppo e venivano proposte soluzioni e cooperazioni tra membri per riuscire nello scopo.</w:t>
       </w:r>
     </w:p>
     <w:p>
@@ -1833,7 +1889,14 @@
           <w:sz w:val="24"/>
           <w:szCs w:val="24"/>
         </w:rPr>
-        <w:t>In linea generale è possibile affermare che ogni membro del team di sviluppo ha toccato con mano quasi o tutti gli ambiti di sviluppo almeno nelle fasi embrionali del progetto, per poi specializzarsi in una task ben specifica fino alla fine dello sviluppo.</w:t>
+        <w:t xml:space="preserve">In linea generale è possibile affermare che ogni membro del team di sviluppo ha toccato con mano quasi o tutti gli ambiti di sviluppo almeno nelle fasi embrionali del progetto, per poi specializzarsi in una task ben specifica fino alla fine dello sviluppo. </w:t>
+      </w:r>
+      <w:r>
+        <w:rPr>
+          <w:sz w:val="24"/>
+          <w:szCs w:val="24"/>
+        </w:rPr>
+        <w:t>Il lavoro individuale nelle fasi successive ha comunque interessato anche ambiti non di competenza specifica del singolo sviluppatore, in quanto tutti hanno dimostrato una grande disponibilità ad aiutare il resto del team o i singoli componenti in caso di difficoltà o perplessità.</w:t>
       </w:r>
     </w:p>
     <w:p>
@@ -1851,7 +1914,14 @@
           <w:sz w:val="24"/>
           <w:szCs w:val="24"/>
         </w:rPr>
-        <w:t>In linea molto generale i ruoli ricoperti dagli sviluppatori sono riassumibili così:</w:t>
+        <w:t>I</w:t>
+      </w:r>
+      <w:r>
+        <w:rPr>
+          <w:sz w:val="24"/>
+          <w:szCs w:val="24"/>
+        </w:rPr>
+        <w:t xml:space="preserve"> ruoli ricoperti dagli sviluppatori sono riassumibili così:</w:t>
       </w:r>
     </w:p>
     <w:p>
@@ -1969,7 +2039,7 @@
           <w:sz w:val="24"/>
           <w:szCs w:val="24"/>
         </w:rPr>
-        <w:t>- fase alpha: novembre/dicembre 2021 – Aprile 2022. Questa release corrisponde al ramo main della repository</w:t>
+        <w:t>Lo sviluppo del portale è avvenuto in tre blocchi temporali definiti, e corrispondono quasi perfettamente alle modifiche apportate nei tre branch di sviluppo su github.</w:t>
       </w:r>
     </w:p>
     <w:p>
@@ -1987,7 +2057,7 @@
           <w:sz w:val="24"/>
           <w:szCs w:val="24"/>
         </w:rPr>
-        <w:t>- fase beta: Aprile 2022 – Agosto 2022: corrisponde al ramo develop, dove sono state implementate e testate le funzionalità</w:t>
+        <w:t>- fase alpha: novembre/dicembre 2021 – Aprile 2022. Questa release corrisponde al ramo main della repository.</w:t>
       </w:r>
     </w:p>
     <w:p>
@@ -2005,7 +2075,25 @@
           <w:sz w:val="24"/>
           <w:szCs w:val="24"/>
         </w:rPr>
-        <w:t>- fase finale: Agosto 2022 – Settembre 2022: fase finale di test e validazione, con deployment del sito sul server unipd</w:t>
+        <w:t>- fase beta: Aprile 2022 – Agosto 2022: corrisponde al ramo develop, dove sono state implementate e testate le funzionalità.</w:t>
+      </w:r>
+    </w:p>
+    <w:p>
+      <w:pPr>
+        <w:pStyle w:val="Normal"/>
+        <w:spacing w:lineRule="auto" w:line="240" w:before="240" w:after="240"/>
+        <w:ind w:left="360" w:hanging="0"/>
+        <w:rPr>
+          <w:sz w:val="24"/>
+          <w:szCs w:val="24"/>
+        </w:rPr>
+      </w:pPr>
+      <w:r>
+        <w:rPr>
+          <w:sz w:val="24"/>
+          <w:szCs w:val="24"/>
+        </w:rPr>
+        <w:t>- fase finale: Agosto 2022 – Settembre 2022: fase finale di test e validazione, con deployment del sito sul server unipd.</w:t>
       </w:r>
     </w:p>
     <w:p>
@@ -2076,7 +2164,14 @@
           <w:sz w:val="24"/>
           <w:szCs w:val="24"/>
         </w:rPr>
-        <w:t>Di comune accordo il gruppo di sviluppo ha deciso di tenere un’unica pagina statica, quella del chi siamo, insieme a header, breadcrumb e footer, mentre tutto il resto è stato sviluppato in maniera dinamica, ovvero richiedendo solamente le pagine statiche come scheletro e presentando dinamicamente il resto del contenuto attraverso il php.</w:t>
+        <w:t xml:space="preserve">Di comune accordo il gruppo di sviluppo ha deciso di tenere un’unica pagina statica, quella del chi siamo, insieme a header, breadcrumb e footer, mentre tutto il resto è stato sviluppato in maniera dinamica, ovvero richiedendo solamente le pagine statiche come scheletro e presentando dinamicamente il resto del contenuto attraverso il php, </w:t>
+      </w:r>
+      <w:r>
+        <w:rPr>
+          <w:sz w:val="24"/>
+          <w:szCs w:val="24"/>
+        </w:rPr>
+        <w:t>permettendo di rendere flessibile lo sviluppo e minimizzando al minimo il numero di pagine statiche completamente in html.</w:t>
       </w:r>
     </w:p>
     <w:p>
@@ -2093,6 +2188,31 @@
         <w:rPr>
           <w:sz w:val="24"/>
           <w:szCs w:val="24"/>
+        </w:rPr>
+        <w:t>U</w:t>
+      </w:r>
+      <w:r>
+        <w:rPr>
+          <w:sz w:val="24"/>
+          <w:szCs w:val="24"/>
+        </w:rPr>
+        <w:t>tilizzando questo approccio, le fasi successive di sviluppo hanno beneficiato di una diminuzione delle tempistiche necessarie per l’implementazione delle funzionalità, in quanto è stato possibile utilizzare del codice già funzionante con le opportune modifiche.</w:t>
+      </w:r>
+    </w:p>
+    <w:p>
+      <w:pPr>
+        <w:pStyle w:val="Normal"/>
+        <w:spacing w:lineRule="auto" w:line="240" w:before="240" w:after="240"/>
+        <w:ind w:left="360" w:hanging="0"/>
+        <w:rPr>
+          <w:sz w:val="32"/>
+          <w:szCs w:val="32"/>
+        </w:rPr>
+      </w:pPr>
+      <w:r>
+        <w:rPr>
+          <w:sz w:val="32"/>
+          <w:szCs w:val="32"/>
         </w:rPr>
         <w:t>5 Lato Frontend</w:t>
       </w:r>
@@ -2274,6 +2394,60 @@
     <w:p>
       <w:pPr>
         <w:pStyle w:val="Normal"/>
+        <w:spacing w:lineRule="auto" w:line="240" w:before="240" w:after="240"/>
+        <w:ind w:left="360" w:hanging="0"/>
+        <w:rPr>
+          <w:sz w:val="24"/>
+          <w:szCs w:val="24"/>
+        </w:rPr>
+      </w:pPr>
+      <w:r>
+        <w:rPr>
+          <w:sz w:val="24"/>
+          <w:szCs w:val="24"/>
+        </w:rPr>
+        <w:t xml:space="preserve">L’utente può quindi usufruire delle seguenti funzionalità: </w:t>
+      </w:r>
+    </w:p>
+    <w:p>
+      <w:pPr>
+        <w:pStyle w:val="Normal"/>
+        <w:spacing w:lineRule="auto" w:line="240" w:before="240" w:after="240"/>
+        <w:ind w:left="360" w:hanging="0"/>
+        <w:rPr>
+          <w:sz w:val="24"/>
+          <w:szCs w:val="24"/>
+        </w:rPr>
+      </w:pPr>
+      <w:r>
+        <w:rPr>
+          <w:sz w:val="24"/>
+          <w:szCs w:val="24"/>
+        </w:rPr>
+        <w:t>- visitare le pagine: home, chi siamo, eventi, veicoli</w:t>
+      </w:r>
+    </w:p>
+    <w:p>
+      <w:pPr>
+        <w:pStyle w:val="Normal"/>
+        <w:spacing w:lineRule="auto" w:line="240" w:before="240" w:after="240"/>
+        <w:ind w:left="360" w:hanging="0"/>
+        <w:rPr>
+          <w:sz w:val="24"/>
+          <w:szCs w:val="24"/>
+        </w:rPr>
+      </w:pPr>
+      <w:r>
+        <w:rPr>
+          <w:sz w:val="24"/>
+          <w:szCs w:val="24"/>
+        </w:rPr>
+        <w:t>- usufruire delle funzionalità basiche: ricerca e accesso alla schermata di registrazione nel caso in cui volesse registrarsi e acquistare un biglietto</w:t>
+      </w:r>
+    </w:p>
+    <w:p>
+      <w:pPr>
+        <w:pStyle w:val="Normal"/>
         <w:ind w:left="360" w:hanging="0"/>
         <w:rPr>
           <w:sz w:val="24"/>
@@ -2320,7 +2494,18 @@
       </w:r>
       <w:r>
         <w:rPr/>
-        <w:t>, la sezione centrale una barra di ricerca, per cercare velocemente le informazioni desiderate ed infine la sezione più a destra contiene la sezione di login, se l’utente è già registrato, oppure la sezione di registrazione per poter accedere alle funzioni avanzate degli utenti registrati.</w:t>
+        <w:t>, la sezione centrale una barra di ricerca, per cercare velocemente le informazioni desiderate ed infine la sezione più a destra contiene la sezione di login.</w:t>
+      </w:r>
+    </w:p>
+    <w:p>
+      <w:pPr>
+        <w:pStyle w:val="Normal"/>
+        <w:ind w:left="360" w:hanging="0"/>
+        <w:rPr/>
+      </w:pPr>
+      <w:r>
+        <w:rPr/>
+        <w:t>Questa sezione permette di accedere se si è già in possesso di un account, oppure di registrarsi per la prima volata nel portale al fine di accedere alle funzionalità avanzate.</w:t>
       </w:r>
     </w:p>
     <w:p>
@@ -2349,28 +2534,38 @@
       <w:pPr>
         <w:pStyle w:val="Normal"/>
         <w:ind w:left="360" w:hanging="0"/>
+        <w:rPr>
+          <w:sz w:val="22"/>
+          <w:szCs w:val="22"/>
+        </w:rPr>
+      </w:pPr>
+      <w:r>
+        <w:rPr>
+          <w:sz w:val="22"/>
+          <w:szCs w:val="22"/>
+        </w:rPr>
+        <w:t>5.2.3 Footer</w:t>
+      </w:r>
+    </w:p>
+    <w:p>
+      <w:pPr>
+        <w:pStyle w:val="Normal"/>
+        <w:ind w:left="360" w:hanging="0"/>
         <w:rPr/>
       </w:pPr>
       <w:r>
         <w:rPr>
-          <w:sz w:val="24"/>
-          <w:szCs w:val="24"/>
-        </w:rPr>
-        <w:t>5.2.3 Footer</w:t>
-      </w:r>
-    </w:p>
-    <w:p>
-      <w:pPr>
-        <w:pStyle w:val="Normal"/>
-        <w:ind w:left="360" w:hanging="0"/>
-        <w:rPr/>
-      </w:pPr>
-      <w:r>
-        <w:rPr>
-          <w:sz w:val="24"/>
-          <w:szCs w:val="24"/>
-        </w:rPr>
-        <w:t>Questa sezione riporta i nomi dei creatori di AutoAsta e il relativo dipartimento dell’Università di provenienza</w:t>
+          <w:sz w:val="22"/>
+          <w:szCs w:val="22"/>
+        </w:rPr>
+        <w:t>Questa sezione riporta i nomi dei creatori di AutoAsta e il relativo dipartimento dell’Università di provenienz</w:t>
+      </w:r>
+      <w:r>
+        <w:rPr>
+          <w:sz w:val="22"/>
+          <w:szCs w:val="22"/>
+        </w:rPr>
+        <w:t>a</w:t>
       </w:r>
     </w:p>
     <w:p>
@@ -2455,14 +2650,14 @@
         <w:pStyle w:val="Normal"/>
         <w:ind w:left="360" w:hanging="0"/>
         <w:rPr>
-          <w:sz w:val="24"/>
-          <w:szCs w:val="24"/>
-        </w:rPr>
-      </w:pPr>
-      <w:r>
-        <w:rPr>
-          <w:sz w:val="24"/>
-          <w:szCs w:val="24"/>
+          <w:sz w:val="22"/>
+          <w:szCs w:val="22"/>
+        </w:rPr>
+      </w:pPr>
+      <w:r>
+        <w:rPr>
+          <w:sz w:val="22"/>
+          <w:szCs w:val="22"/>
         </w:rPr>
         <w:t>5.2.5 Menù</w:t>
       </w:r>
@@ -2472,14 +2667,14 @@
         <w:pStyle w:val="Normal"/>
         <w:ind w:left="360" w:hanging="0"/>
         <w:rPr>
-          <w:sz w:val="24"/>
-          <w:szCs w:val="24"/>
-        </w:rPr>
-      </w:pPr>
-      <w:r>
-        <w:rPr>
-          <w:sz w:val="24"/>
-          <w:szCs w:val="24"/>
+          <w:sz w:val="22"/>
+          <w:szCs w:val="22"/>
+        </w:rPr>
+      </w:pPr>
+      <w:r>
+        <w:rPr>
+          <w:sz w:val="22"/>
+          <w:szCs w:val="22"/>
         </w:rPr>
         <w:t>Per il menù abbiamo adottato un approccio intenzionalmente semplice, impostandolo come una colonna apposita posta sulla sinistra della pagina, mettendo come sfondo il colore principale di AutoAsta, includendo solamente le pagine principali, per non sovraccaricare le capacità cognitive dell’utente, rischiando così di incorrere nel disorientamento dello stesso.</w:t>
       </w:r>
@@ -2489,14 +2684,14 @@
         <w:pStyle w:val="Normal"/>
         <w:ind w:left="360" w:hanging="0"/>
         <w:rPr>
-          <w:sz w:val="24"/>
-          <w:szCs w:val="24"/>
-        </w:rPr>
-      </w:pPr>
-      <w:r>
-        <w:rPr>
-          <w:sz w:val="24"/>
-          <w:szCs w:val="24"/>
+          <w:sz w:val="22"/>
+          <w:szCs w:val="22"/>
+        </w:rPr>
+      </w:pPr>
+      <w:r>
+        <w:rPr>
+          <w:sz w:val="22"/>
+          <w:szCs w:val="22"/>
         </w:rPr>
         <w:t>Per rendere chiaro quali di questi link siano già stati aperti, un colore apposito distingue tra link mai aperti e link già visitati in precedenza.</w:t>
       </w:r>
@@ -2506,14 +2701,14 @@
         <w:pStyle w:val="Normal"/>
         <w:ind w:left="360" w:hanging="0"/>
         <w:rPr>
-          <w:sz w:val="24"/>
-          <w:szCs w:val="24"/>
-        </w:rPr>
-      </w:pPr>
-      <w:r>
-        <w:rPr>
-          <w:sz w:val="24"/>
-          <w:szCs w:val="24"/>
+          <w:sz w:val="22"/>
+          <w:szCs w:val="22"/>
+        </w:rPr>
+      </w:pPr>
+      <w:r>
+        <w:rPr>
+          <w:sz w:val="22"/>
+          <w:szCs w:val="22"/>
         </w:rPr>
         <w:t>Per quanto riguarda la versione mobile, si è deciso di far collassare il menù in una pila, dove ogni pagina è separata e contiene il link univoco alla stessa. Lo stile adottato in questo caso riprende quello adottato nella versione desktop, riportando il colore distintivo di AutoAsta e sempre distinguendo tra link visitati e non.</w:t>
       </w:r>
@@ -2583,7 +2778,14 @@
           <w:sz w:val="24"/>
           <w:szCs w:val="24"/>
         </w:rPr>
-        <w:t>Pagina statica che riporta i creatori del sito</w:t>
+        <w:t xml:space="preserve">Pagina statica che riporta i creatori del sito, </w:t>
+      </w:r>
+      <w:r>
+        <w:rPr>
+          <w:sz w:val="24"/>
+          <w:szCs w:val="24"/>
+        </w:rPr>
+        <w:t>con una foto e una breve descrizione</w:t>
       </w:r>
     </w:p>
     <w:p>
@@ -2737,97 +2939,6 @@
           <w:szCs w:val="24"/>
         </w:rPr>
         <w:t>Questa scheda riporta tutti i dati dell’account, e permette di modificarli in caso di necessità</w:t>
-      </w:r>
-    </w:p>
-    <w:p>
-      <w:pPr>
-        <w:pStyle w:val="Normal"/>
-        <w:ind w:left="360" w:hanging="0"/>
-        <w:rPr>
-          <w:sz w:val="24"/>
-          <w:szCs w:val="24"/>
-        </w:rPr>
-      </w:pPr>
-      <w:r>
-        <w:rPr/>
-      </w:r>
-    </w:p>
-    <w:p>
-      <w:pPr>
-        <w:pStyle w:val="Normal"/>
-        <w:ind w:left="360" w:hanging="0"/>
-        <w:rPr>
-          <w:sz w:val="24"/>
-          <w:szCs w:val="24"/>
-        </w:rPr>
-      </w:pPr>
-      <w:r>
-        <w:rPr/>
-      </w:r>
-    </w:p>
-    <w:p>
-      <w:pPr>
-        <w:pStyle w:val="Normal"/>
-        <w:ind w:left="360" w:hanging="0"/>
-        <w:rPr>
-          <w:sz w:val="24"/>
-          <w:szCs w:val="24"/>
-        </w:rPr>
-      </w:pPr>
-      <w:r>
-        <w:rPr/>
-      </w:r>
-    </w:p>
-    <w:p>
-      <w:pPr>
-        <w:pStyle w:val="Normal"/>
-        <w:ind w:left="360" w:hanging="0"/>
-        <w:rPr>
-          <w:sz w:val="24"/>
-          <w:szCs w:val="24"/>
-        </w:rPr>
-      </w:pPr>
-      <w:r>
-        <w:rPr/>
-      </w:r>
-    </w:p>
-    <w:p>
-      <w:pPr>
-        <w:pStyle w:val="Normal"/>
-        <w:ind w:left="360" w:hanging="0"/>
-        <w:rPr>
-          <w:sz w:val="24"/>
-          <w:szCs w:val="24"/>
-        </w:rPr>
-      </w:pPr>
-      <w:r>
-        <w:rPr/>
-      </w:r>
-    </w:p>
-    <w:p>
-      <w:pPr>
-        <w:pStyle w:val="Normal"/>
-        <w:ind w:left="360" w:hanging="0"/>
-        <w:rPr>
-          <w:sz w:val="24"/>
-          <w:szCs w:val="24"/>
-        </w:rPr>
-      </w:pPr>
-      <w:r>
-        <w:rPr/>
-      </w:r>
-    </w:p>
-    <w:p>
-      <w:pPr>
-        <w:pStyle w:val="Normal"/>
-        <w:ind w:left="360" w:hanging="0"/>
-        <w:rPr>
-          <w:sz w:val="24"/>
-          <w:szCs w:val="24"/>
-        </w:rPr>
-      </w:pPr>
-      <w:r>
-        <w:rPr/>
       </w:r>
     </w:p>
     <w:p>
@@ -2990,6 +3101,30 @@
           <w:sz w:val="24"/>
           <w:szCs w:val="24"/>
         </w:rPr>
+        <w:t xml:space="preserve">- </w:t>
+      </w:r>
+      <w:r>
+        <w:rPr>
+          <w:sz w:val="24"/>
+          <w:szCs w:val="24"/>
+        </w:rPr>
+        <w:t>accesso alla sezione biglietti: anche per l’amministratore è stata prevista la possibilità di acquistare e visionare i biglietti di sua proprietà</w:t>
+      </w:r>
+    </w:p>
+    <w:p>
+      <w:pPr>
+        <w:pStyle w:val="Normal"/>
+        <w:ind w:left="360" w:hanging="0"/>
+        <w:rPr>
+          <w:sz w:val="24"/>
+          <w:szCs w:val="24"/>
+        </w:rPr>
+      </w:pPr>
+      <w:r>
+        <w:rPr>
+          <w:sz w:val="24"/>
+          <w:szCs w:val="24"/>
+        </w:rPr>
         <w:t>5.5 Gestione lato mobile</w:t>
       </w:r>
     </w:p>
@@ -3242,7 +3377,14 @@
           <w:sz w:val="24"/>
           <w:szCs w:val="24"/>
         </w:rPr>
-        <w:t>Per quanto riguarda la sicurezza delle password, si è utilizzato un metodo di cifratura tramite md5, anche se sono state prese in considerazione opzioni che richiedevano la codifica sha.</w:t>
+        <w:t xml:space="preserve">Per quanto riguarda la sicurezza delle password, si è utilizzato un metodo di cifratura tramite md5, anche se sono state prese in considerazione opzioni che richiedevano la codifica sha, </w:t>
+      </w:r>
+      <w:r>
+        <w:rPr>
+          <w:sz w:val="24"/>
+          <w:szCs w:val="24"/>
+        </w:rPr>
+        <w:t>nelle sue varie versioni.</w:t>
       </w:r>
     </w:p>
     <w:p>
@@ -3260,6 +3402,208 @@
           <w:szCs w:val="24"/>
         </w:rPr>
         <w:t>il database tiene traccia di:</w:t>
+      </w:r>
+    </w:p>
+    <w:p>
+      <w:pPr>
+        <w:pStyle w:val="Normal"/>
+        <w:numPr>
+          <w:ilvl w:val="0"/>
+          <w:numId w:val="2"/>
+        </w:numPr>
+        <w:spacing w:before="0" w:after="0"/>
+        <w:rPr>
+          <w:sz w:val="24"/>
+          <w:szCs w:val="24"/>
+        </w:rPr>
+      </w:pPr>
+      <w:r>
+        <w:rPr>
+          <w:sz w:val="24"/>
+          <w:szCs w:val="24"/>
+        </w:rPr>
+        <w:t>utenti registrati: nome, cognome, email, password criptata in md5, url immagine del profilo e data di nascita</w:t>
+      </w:r>
+    </w:p>
+    <w:p>
+      <w:pPr>
+        <w:pStyle w:val="Normal"/>
+        <w:numPr>
+          <w:ilvl w:val="0"/>
+          <w:numId w:val="2"/>
+        </w:numPr>
+        <w:spacing w:before="0" w:after="0"/>
+        <w:rPr>
+          <w:sz w:val="24"/>
+          <w:szCs w:val="24"/>
+        </w:rPr>
+      </w:pPr>
+      <w:r>
+        <w:rPr>
+          <w:sz w:val="24"/>
+          <w:szCs w:val="24"/>
+        </w:rPr>
+        <w:t>account: id:Account, username, email, password, isAdmin</w:t>
+      </w:r>
+    </w:p>
+    <w:p>
+      <w:pPr>
+        <w:pStyle w:val="Normal"/>
+        <w:numPr>
+          <w:ilvl w:val="0"/>
+          <w:numId w:val="2"/>
+        </w:numPr>
+        <w:spacing w:before="0" w:after="0"/>
+        <w:rPr>
+          <w:sz w:val="24"/>
+          <w:szCs w:val="24"/>
+        </w:rPr>
+      </w:pPr>
+      <w:r>
+        <w:rPr>
+          <w:sz w:val="24"/>
+          <w:szCs w:val="24"/>
+        </w:rPr>
+        <w:t>eventi: id,  capienza, data, indirizzo, nome, descrizione, prezzo del biglietto, url immagine della città</w:t>
+      </w:r>
+    </w:p>
+    <w:p>
+      <w:pPr>
+        <w:pStyle w:val="Normal"/>
+        <w:numPr>
+          <w:ilvl w:val="0"/>
+          <w:numId w:val="2"/>
+        </w:numPr>
+        <w:spacing w:before="0" w:after="0"/>
+        <w:rPr>
+          <w:sz w:val="24"/>
+          <w:szCs w:val="24"/>
+        </w:rPr>
+      </w:pPr>
+      <w:r>
+        <w:rPr>
+          <w:sz w:val="24"/>
+          <w:szCs w:val="24"/>
+        </w:rPr>
+        <w:t>indirizzi: id,via, città, CAP, numero civico</w:t>
+      </w:r>
+    </w:p>
+    <w:p>
+      <w:pPr>
+        <w:pStyle w:val="Normal"/>
+        <w:numPr>
+          <w:ilvl w:val="0"/>
+          <w:numId w:val="2"/>
+        </w:numPr>
+        <w:rPr>
+          <w:sz w:val="24"/>
+          <w:szCs w:val="24"/>
+        </w:rPr>
+      </w:pPr>
+      <w:r>
+        <w:rPr>
+          <w:sz w:val="24"/>
+          <w:szCs w:val="24"/>
+        </w:rPr>
+        <w:t>veicolo: targa, marca, modello, cilindrata, anno, posti a sedere, tipo di cambio, carburante, colore esterni, url immagine, descrizione, chilometri percorsi, disponibilità e data di aggiunta al sito</w:t>
+      </w:r>
+    </w:p>
+    <w:p>
+      <w:pPr>
+        <w:pStyle w:val="Normal"/>
+        <w:numPr>
+          <w:ilvl w:val="0"/>
+          <w:numId w:val="2"/>
+        </w:numPr>
+        <w:rPr>
+          <w:sz w:val="24"/>
+          <w:szCs w:val="24"/>
+        </w:rPr>
+      </w:pPr>
+      <w:r>
+        <w:rPr>
+          <w:sz w:val="24"/>
+          <w:szCs w:val="24"/>
+        </w:rPr>
+        <w:t>Asta: id_Asta, base_Asta, Venduto, prezzo_Finale, targa_Veicolo, data Vendita, email_Acquirente</w:t>
+      </w:r>
+    </w:p>
+    <w:p>
+      <w:pPr>
+        <w:pStyle w:val="Normal"/>
+        <w:numPr>
+          <w:ilvl w:val="0"/>
+          <w:numId w:val="2"/>
+        </w:numPr>
+        <w:rPr>
+          <w:sz w:val="24"/>
+          <w:szCs w:val="24"/>
+        </w:rPr>
+      </w:pPr>
+      <w:r>
+        <w:rPr>
+          <w:sz w:val="24"/>
+          <w:szCs w:val="24"/>
+        </w:rPr>
+        <w:t>Biglietto: id, evento, email_utente, dataAcquisto</w:t>
+      </w:r>
+    </w:p>
+    <w:p>
+      <w:pPr>
+        <w:pStyle w:val="Normal"/>
+        <w:ind w:left="360" w:hanging="0"/>
+        <w:rPr>
+          <w:sz w:val="24"/>
+          <w:szCs w:val="24"/>
+        </w:rPr>
+      </w:pPr>
+      <w:r>
+        <w:rPr>
+          <w:sz w:val="24"/>
+          <w:szCs w:val="24"/>
+        </w:rPr>
+        <w:t>6.2 Implementazione delle funzioni - PHP</w:t>
+      </w:r>
+    </w:p>
+    <w:p>
+      <w:pPr>
+        <w:pStyle w:val="Normal"/>
+        <w:ind w:left="360" w:hanging="0"/>
+        <w:rPr>
+          <w:sz w:val="24"/>
+          <w:szCs w:val="24"/>
+        </w:rPr>
+      </w:pPr>
+      <w:r>
+        <w:rPr>
+          <w:sz w:val="24"/>
+          <w:szCs w:val="24"/>
+        </w:rPr>
+        <w:t xml:space="preserve">Per codificare e rappresentare le diverse tipologie di utenti, sono state sviluppate delle classi apposite che corrispondono ad amministratore, utente registrato e utente non registrato, ovvero visitatore, </w:t>
+      </w:r>
+      <w:r>
+        <w:rPr>
+          <w:sz w:val="24"/>
+          <w:szCs w:val="24"/>
+        </w:rPr>
+        <w:t>tutte dotate di appositi costruttori e funzionalità specifiche in base alla categoria dell’utente.</w:t>
+      </w:r>
+    </w:p>
+    <w:p>
+      <w:pPr>
+        <w:pStyle w:val="Normal"/>
+        <w:ind w:left="360" w:hanging="0"/>
+        <w:rPr>
+          <w:sz w:val="24"/>
+          <w:szCs w:val="24"/>
+        </w:rPr>
+      </w:pPr>
+      <w:r>
+        <w:rPr>
+          <w:sz w:val="24"/>
+          <w:szCs w:val="24"/>
+        </w:rPr>
+        <w:t>Le seguenti funzionalità sono state implementate mediante l’utilizzo di PHP:</w:t>
       </w:r>
     </w:p>
     <w:p>
@@ -3269,18 +3613,18 @@
           <w:ilvl w:val="0"/>
           <w:numId w:val="3"/>
         </w:numPr>
-        <w:spacing w:before="0" w:after="0"/>
-        <w:rPr>
-          <w:sz w:val="24"/>
-          <w:szCs w:val="24"/>
-        </w:rPr>
-      </w:pPr>
-      <w:r>
-        <w:rPr>
-          <w:sz w:val="24"/>
-          <w:szCs w:val="24"/>
-        </w:rPr>
-        <w:t>utenti registrati: nome, cognome, email, password criptata in md5, url immagine del profilo e data di nascita</w:t>
+        <w:spacing w:lineRule="auto" w:line="240" w:before="240" w:after="0"/>
+        <w:rPr>
+          <w:sz w:val="24"/>
+          <w:szCs w:val="24"/>
+        </w:rPr>
+      </w:pPr>
+      <w:r>
+        <w:rPr>
+          <w:sz w:val="24"/>
+          <w:szCs w:val="24"/>
+        </w:rPr>
+        <w:t>connessione al DB e notifica di eventuali errori</w:t>
       </w:r>
     </w:p>
     <w:p>
@@ -3290,18 +3634,18 @@
           <w:ilvl w:val="0"/>
           <w:numId w:val="3"/>
         </w:numPr>
-        <w:spacing w:before="0" w:after="0"/>
-        <w:rPr>
-          <w:sz w:val="24"/>
-          <w:szCs w:val="24"/>
-        </w:rPr>
-      </w:pPr>
-      <w:r>
-        <w:rPr>
-          <w:sz w:val="24"/>
-          <w:szCs w:val="24"/>
-        </w:rPr>
-        <w:t>account: id:Account, username, email, password, isAdmin</w:t>
+        <w:spacing w:lineRule="auto" w:line="240" w:before="0" w:after="0"/>
+        <w:rPr>
+          <w:sz w:val="24"/>
+          <w:szCs w:val="24"/>
+        </w:rPr>
+      </w:pPr>
+      <w:r>
+        <w:rPr>
+          <w:sz w:val="24"/>
+          <w:szCs w:val="24"/>
+        </w:rPr>
+        <w:t>query per ottenere le auto dal DB</w:t>
       </w:r>
     </w:p>
     <w:p>
@@ -3311,18 +3655,18 @@
           <w:ilvl w:val="0"/>
           <w:numId w:val="3"/>
         </w:numPr>
-        <w:spacing w:before="0" w:after="0"/>
-        <w:rPr>
-          <w:sz w:val="24"/>
-          <w:szCs w:val="24"/>
-        </w:rPr>
-      </w:pPr>
-      <w:r>
-        <w:rPr>
-          <w:sz w:val="24"/>
-          <w:szCs w:val="24"/>
-        </w:rPr>
-        <w:t>eventi: id,  capienza, data, indirizzo, nome, descrizione, prezzo del biglietto, url immagine della città</w:t>
+        <w:spacing w:lineRule="auto" w:line="240" w:before="0" w:after="0"/>
+        <w:rPr>
+          <w:sz w:val="24"/>
+          <w:szCs w:val="24"/>
+        </w:rPr>
+      </w:pPr>
+      <w:r>
+        <w:rPr>
+          <w:sz w:val="24"/>
+          <w:szCs w:val="24"/>
+        </w:rPr>
+        <w:t>query per ottenere gli eventi dal DB</w:t>
       </w:r>
     </w:p>
     <w:p>
@@ -3332,25 +3676,18 @@
           <w:ilvl w:val="0"/>
           <w:numId w:val="3"/>
         </w:numPr>
-        <w:spacing w:before="0" w:after="0"/>
-        <w:rPr>
-          <w:sz w:val="24"/>
-          <w:szCs w:val="24"/>
-        </w:rPr>
-      </w:pPr>
-      <w:r>
-        <w:rPr>
-          <w:sz w:val="24"/>
-          <w:szCs w:val="24"/>
-        </w:rPr>
-        <w:t xml:space="preserve">indirizzi: id,via, città, CAP, </w:t>
-      </w:r>
-      <w:r>
-        <w:rPr>
-          <w:sz w:val="24"/>
-          <w:szCs w:val="24"/>
-        </w:rPr>
-        <w:t>numero civico</w:t>
+        <w:spacing w:lineRule="auto" w:line="240" w:before="0" w:after="0"/>
+        <w:rPr>
+          <w:sz w:val="24"/>
+          <w:szCs w:val="24"/>
+        </w:rPr>
+      </w:pPr>
+      <w:r>
+        <w:rPr>
+          <w:sz w:val="24"/>
+          <w:szCs w:val="24"/>
+        </w:rPr>
+        <w:t>query per inserire/ modificare/ eliminare auto ed eventi dal DB</w:t>
       </w:r>
     </w:p>
     <w:p>
@@ -3360,17 +3697,18 @@
           <w:ilvl w:val="0"/>
           <w:numId w:val="3"/>
         </w:numPr>
-        <w:rPr>
-          <w:sz w:val="24"/>
-          <w:szCs w:val="24"/>
-        </w:rPr>
-      </w:pPr>
-      <w:r>
-        <w:rPr>
-          <w:sz w:val="24"/>
-          <w:szCs w:val="24"/>
-        </w:rPr>
-        <w:t>veicolo: targa, marca, modello, cilindrata, anno, posti a sedere, tipo di cambio, carburante, colore esterni, url immagine, descrizione, chilometri percorsi, disponibilità e data di aggiunta al sito</w:t>
+        <w:spacing w:lineRule="auto" w:line="240" w:before="0" w:after="0"/>
+        <w:rPr>
+          <w:sz w:val="24"/>
+          <w:szCs w:val="24"/>
+        </w:rPr>
+      </w:pPr>
+      <w:r>
+        <w:rPr>
+          <w:sz w:val="24"/>
+          <w:szCs w:val="24"/>
+        </w:rPr>
+        <w:t>distinzione attività praticabili in base ai privilegi</w:t>
       </w:r>
     </w:p>
     <w:p>
@@ -3380,209 +3718,6 @@
           <w:ilvl w:val="0"/>
           <w:numId w:val="3"/>
         </w:numPr>
-        <w:rPr>
-          <w:sz w:val="24"/>
-          <w:szCs w:val="24"/>
-        </w:rPr>
-      </w:pPr>
-      <w:r>
-        <w:rPr>
-          <w:sz w:val="24"/>
-          <w:szCs w:val="24"/>
-        </w:rPr>
-        <w:t>Asta: id_Asta, base_Asta, Venduto, prezzo_Finale, targa_Veicolo, data Vendita, email_Acquirente</w:t>
-      </w:r>
-    </w:p>
-    <w:p>
-      <w:pPr>
-        <w:pStyle w:val="Normal"/>
-        <w:numPr>
-          <w:ilvl w:val="0"/>
-          <w:numId w:val="3"/>
-        </w:numPr>
-        <w:rPr>
-          <w:sz w:val="24"/>
-          <w:szCs w:val="24"/>
-        </w:rPr>
-      </w:pPr>
-      <w:r>
-        <w:rPr>
-          <w:sz w:val="24"/>
-          <w:szCs w:val="24"/>
-        </w:rPr>
-        <w:t>Biglietto: id, evento, email_utente, dataAcquisto</w:t>
-      </w:r>
-    </w:p>
-    <w:p>
-      <w:pPr>
-        <w:pStyle w:val="Normal"/>
-        <w:ind w:left="360" w:hanging="0"/>
-        <w:rPr>
-          <w:sz w:val="24"/>
-          <w:szCs w:val="24"/>
-        </w:rPr>
-      </w:pPr>
-      <w:r>
-        <w:rPr>
-          <w:sz w:val="24"/>
-          <w:szCs w:val="24"/>
-        </w:rPr>
-        <w:t>6.2 Implementazione delle funzioni - PHP</w:t>
-      </w:r>
-    </w:p>
-    <w:p>
-      <w:pPr>
-        <w:pStyle w:val="Normal"/>
-        <w:ind w:left="360" w:hanging="0"/>
-        <w:rPr>
-          <w:sz w:val="24"/>
-          <w:szCs w:val="24"/>
-        </w:rPr>
-      </w:pPr>
-      <w:r>
-        <w:rPr>
-          <w:sz w:val="24"/>
-          <w:szCs w:val="24"/>
-        </w:rPr>
-        <w:t>Per codificare e rappresentare le diverse tipologie di utenti, sono state sviluppate delle classi apposite che corrispondono a</w:t>
-      </w:r>
-      <w:r>
-        <w:rPr>
-          <w:sz w:val="24"/>
-          <w:szCs w:val="24"/>
-        </w:rPr>
-        <w:t>d amministratore, utente registrato e utente non registrato, ovvero visitatore</w:t>
-      </w:r>
-    </w:p>
-    <w:p>
-      <w:pPr>
-        <w:pStyle w:val="Normal"/>
-        <w:ind w:left="360" w:hanging="0"/>
-        <w:rPr>
-          <w:sz w:val="24"/>
-          <w:szCs w:val="24"/>
-        </w:rPr>
-      </w:pPr>
-      <w:r>
-        <w:rPr>
-          <w:sz w:val="24"/>
-          <w:szCs w:val="24"/>
-        </w:rPr>
-        <w:t>Le seguenti funzionalità sono state implementate mediante l’utilizzo di PHP:</w:t>
-      </w:r>
-    </w:p>
-    <w:p>
-      <w:pPr>
-        <w:pStyle w:val="Normal"/>
-        <w:numPr>
-          <w:ilvl w:val="0"/>
-          <w:numId w:val="4"/>
-        </w:numPr>
-        <w:spacing w:lineRule="auto" w:line="240" w:before="240" w:after="0"/>
-        <w:rPr>
-          <w:sz w:val="24"/>
-          <w:szCs w:val="24"/>
-        </w:rPr>
-      </w:pPr>
-      <w:r>
-        <w:rPr>
-          <w:sz w:val="24"/>
-          <w:szCs w:val="24"/>
-        </w:rPr>
-        <w:t>connessione al DB e notifica di eventuali errori</w:t>
-      </w:r>
-    </w:p>
-    <w:p>
-      <w:pPr>
-        <w:pStyle w:val="Normal"/>
-        <w:numPr>
-          <w:ilvl w:val="0"/>
-          <w:numId w:val="4"/>
-        </w:numPr>
-        <w:spacing w:lineRule="auto" w:line="240" w:before="0" w:after="0"/>
-        <w:rPr>
-          <w:sz w:val="24"/>
-          <w:szCs w:val="24"/>
-        </w:rPr>
-      </w:pPr>
-      <w:r>
-        <w:rPr>
-          <w:sz w:val="24"/>
-          <w:szCs w:val="24"/>
-        </w:rPr>
-        <w:t>query per ottenere le auto dal DB</w:t>
-      </w:r>
-    </w:p>
-    <w:p>
-      <w:pPr>
-        <w:pStyle w:val="Normal"/>
-        <w:numPr>
-          <w:ilvl w:val="0"/>
-          <w:numId w:val="4"/>
-        </w:numPr>
-        <w:spacing w:lineRule="auto" w:line="240" w:before="0" w:after="0"/>
-        <w:rPr>
-          <w:sz w:val="24"/>
-          <w:szCs w:val="24"/>
-        </w:rPr>
-      </w:pPr>
-      <w:r>
-        <w:rPr>
-          <w:sz w:val="24"/>
-          <w:szCs w:val="24"/>
-        </w:rPr>
-        <w:t>query per ottenere gli eventi dal DB</w:t>
-      </w:r>
-    </w:p>
-    <w:p>
-      <w:pPr>
-        <w:pStyle w:val="Normal"/>
-        <w:numPr>
-          <w:ilvl w:val="0"/>
-          <w:numId w:val="4"/>
-        </w:numPr>
-        <w:spacing w:lineRule="auto" w:line="240" w:before="0" w:after="0"/>
-        <w:rPr>
-          <w:sz w:val="24"/>
-          <w:szCs w:val="24"/>
-        </w:rPr>
-      </w:pPr>
-      <w:r>
-        <w:rPr>
-          <w:sz w:val="24"/>
-          <w:szCs w:val="24"/>
-        </w:rPr>
-        <w:t>query per inserire/ modificare/ eliminare auto ed eventi dal DB</w:t>
-      </w:r>
-    </w:p>
-    <w:p>
-      <w:pPr>
-        <w:pStyle w:val="Normal"/>
-        <w:numPr>
-          <w:ilvl w:val="0"/>
-          <w:numId w:val="4"/>
-        </w:numPr>
-        <w:spacing w:lineRule="auto" w:line="240" w:before="0" w:after="0"/>
-        <w:rPr>
-          <w:sz w:val="24"/>
-          <w:szCs w:val="24"/>
-        </w:rPr>
-      </w:pPr>
-      <w:r>
-        <w:rPr>
-          <w:sz w:val="24"/>
-          <w:szCs w:val="24"/>
-        </w:rPr>
-        <w:t>distinzione attività praticabili in base ai privilegi</w:t>
-      </w:r>
-    </w:p>
-    <w:p>
-      <w:pPr>
-        <w:pStyle w:val="Normal"/>
-        <w:numPr>
-          <w:ilvl w:val="0"/>
-          <w:numId w:val="4"/>
-        </w:numPr>
         <w:spacing w:lineRule="auto" w:line="240" w:before="0" w:after="240"/>
         <w:rPr>
           <w:sz w:val="24"/>
@@ -3696,22 +3831,6 @@
           <w:sz w:val="24"/>
           <w:szCs w:val="24"/>
         </w:rPr>
-      </w:r>
-    </w:p>
-    <w:p>
-      <w:pPr>
-        <w:pStyle w:val="Normal"/>
-        <w:ind w:left="360" w:hanging="0"/>
-        <w:rPr>
-          <w:sz w:val="24"/>
-          <w:szCs w:val="24"/>
-        </w:rPr>
-      </w:pPr>
-      <w:r>
-        <w:rPr>
-          <w:sz w:val="24"/>
-          <w:szCs w:val="24"/>
-        </w:rPr>
         <w:t>6.2.4 page.php</w:t>
       </w:r>
     </w:p>
@@ -3746,22 +3865,6 @@
           <w:sz w:val="24"/>
           <w:szCs w:val="24"/>
         </w:rPr>
-      </w:r>
-    </w:p>
-    <w:p>
-      <w:pPr>
-        <w:pStyle w:val="Normal"/>
-        <w:ind w:left="360" w:hanging="0"/>
-        <w:rPr>
-          <w:sz w:val="24"/>
-          <w:szCs w:val="24"/>
-        </w:rPr>
-      </w:pPr>
-      <w:r>
-        <w:rPr>
-          <w:sz w:val="24"/>
-          <w:szCs w:val="24"/>
-        </w:rPr>
         <w:t>6.2.5 login_page.php</w:t>
       </w:r>
     </w:p>
@@ -3865,6 +3968,40 @@
           <w:szCs w:val="24"/>
         </w:rPr>
         <w:t>Il funzionamento è semplice: prendono i dati direttamente dal database, distinguendo i singoli campi dati, ne permette la modifica e carica i nuovi record nel database.</w:t>
+      </w:r>
+    </w:p>
+    <w:p>
+      <w:pPr>
+        <w:pStyle w:val="Normal"/>
+        <w:ind w:left="360" w:hanging="0"/>
+        <w:rPr>
+          <w:sz w:val="24"/>
+          <w:szCs w:val="24"/>
+        </w:rPr>
+      </w:pPr>
+      <w:r>
+        <w:rPr>
+          <w:sz w:val="24"/>
+          <w:szCs w:val="24"/>
+        </w:rPr>
+        <w:t>6.2.8 registrazione.php</w:t>
+      </w:r>
+    </w:p>
+    <w:p>
+      <w:pPr>
+        <w:pStyle w:val="Normal"/>
+        <w:ind w:left="360" w:hanging="0"/>
+        <w:rPr>
+          <w:sz w:val="24"/>
+          <w:szCs w:val="24"/>
+        </w:rPr>
+      </w:pPr>
+      <w:r>
+        <w:rPr>
+          <w:sz w:val="24"/>
+          <w:szCs w:val="24"/>
+        </w:rPr>
+        <w:t>Questa è la schermata di default che appare quando si clicca il pulsante “accedi/registrati” sull’header. Consente di inserire tutti i dati necessari per creare un profilo utente e una volta inseriti, viene creato un nuovo utente e un nuovo account con le stesse identiche informazioni.</w:t>
       </w:r>
     </w:p>
     <w:p>
@@ -4035,6 +4172,7 @@
           <w:p>
             <w:pPr>
               <w:pStyle w:val="Contenutotabella"/>
+              <w:widowControl w:val="false"/>
               <w:spacing w:before="0" w:after="200"/>
               <w:rPr>
                 <w:sz w:val="24"/>
@@ -4062,6 +4200,7 @@
           <w:p>
             <w:pPr>
               <w:pStyle w:val="Contenutotabella"/>
+              <w:widowControl w:val="false"/>
               <w:spacing w:before="0" w:after="200"/>
               <w:rPr>
                 <w:sz w:val="24"/>
@@ -4090,6 +4229,7 @@
           <w:p>
             <w:pPr>
               <w:pStyle w:val="Contenutotabella"/>
+              <w:widowControl w:val="false"/>
               <w:spacing w:before="0" w:after="200"/>
               <w:rPr>
                 <w:sz w:val="24"/>
@@ -4119,6 +4259,7 @@
           <w:p>
             <w:pPr>
               <w:pStyle w:val="Contenutotabella"/>
+              <w:widowControl w:val="false"/>
               <w:spacing w:before="0" w:after="200"/>
               <w:rPr>
                 <w:sz w:val="24"/>
@@ -4145,6 +4286,7 @@
           <w:p>
             <w:pPr>
               <w:pStyle w:val="Contenutotabella"/>
+              <w:widowControl w:val="false"/>
               <w:spacing w:before="0" w:after="200"/>
               <w:rPr>
                 <w:sz w:val="24"/>
@@ -4172,6 +4314,7 @@
           <w:p>
             <w:pPr>
               <w:pStyle w:val="Contenutotabella"/>
+              <w:widowControl w:val="false"/>
               <w:spacing w:before="0" w:after="200"/>
               <w:rPr>
                 <w:sz w:val="24"/>
@@ -4201,6 +4344,7 @@
           <w:p>
             <w:pPr>
               <w:pStyle w:val="Contenutotabella"/>
+              <w:widowControl w:val="false"/>
               <w:spacing w:before="0" w:after="200"/>
               <w:rPr>
                 <w:sz w:val="24"/>
@@ -4227,6 +4371,7 @@
           <w:p>
             <w:pPr>
               <w:pStyle w:val="Contenutotabella"/>
+              <w:widowControl w:val="false"/>
               <w:spacing w:before="0" w:after="200"/>
               <w:rPr>
                 <w:sz w:val="24"/>
@@ -4254,6 +4399,7 @@
           <w:p>
             <w:pPr>
               <w:pStyle w:val="Contenutotabella"/>
+              <w:widowControl w:val="false"/>
               <w:spacing w:before="0" w:after="200"/>
               <w:rPr>
                 <w:sz w:val="24"/>
@@ -4283,6 +4429,7 @@
           <w:p>
             <w:pPr>
               <w:pStyle w:val="Contenutotabella"/>
+              <w:widowControl w:val="false"/>
               <w:spacing w:before="0" w:after="200"/>
               <w:rPr>
                 <w:sz w:val="24"/>
@@ -4309,6 +4456,7 @@
           <w:p>
             <w:pPr>
               <w:pStyle w:val="Contenutotabella"/>
+              <w:widowControl w:val="false"/>
               <w:spacing w:before="0" w:after="200"/>
               <w:rPr>
                 <w:sz w:val="24"/>
@@ -4336,6 +4484,7 @@
           <w:p>
             <w:pPr>
               <w:pStyle w:val="Contenutotabella"/>
+              <w:widowControl w:val="false"/>
               <w:spacing w:before="0" w:after="200"/>
               <w:rPr>
                 <w:sz w:val="24"/>
@@ -4365,6 +4514,7 @@
           <w:p>
             <w:pPr>
               <w:pStyle w:val="Contenutotabella"/>
+              <w:widowControl w:val="false"/>
               <w:spacing w:before="0" w:after="200"/>
               <w:rPr>
                 <w:sz w:val="24"/>
@@ -4391,6 +4541,7 @@
           <w:p>
             <w:pPr>
               <w:pStyle w:val="Contenutotabella"/>
+              <w:widowControl w:val="false"/>
               <w:spacing w:before="0" w:after="200"/>
               <w:rPr>
                 <w:sz w:val="24"/>
@@ -4418,6 +4569,7 @@
           <w:p>
             <w:pPr>
               <w:pStyle w:val="Contenutotabella"/>
+              <w:widowControl w:val="false"/>
               <w:spacing w:before="0" w:after="200"/>
               <w:rPr>
                 <w:sz w:val="24"/>
@@ -4434,6 +4586,91 @@
           </w:p>
         </w:tc>
       </w:tr>
+      <w:tr>
+        <w:trPr/>
+        <w:tc>
+          <w:tcPr>
+            <w:tcW w:w="3212" w:type="dxa"/>
+            <w:tcBorders>
+              <w:left w:val="single" w:sz="4" w:space="0" w:color="000000"/>
+              <w:bottom w:val="single" w:sz="4" w:space="0" w:color="000000"/>
+            </w:tcBorders>
+          </w:tcPr>
+          <w:p>
+            <w:pPr>
+              <w:pStyle w:val="Contenutotabella"/>
+              <w:widowControl w:val="false"/>
+              <w:spacing w:before="0" w:after="200"/>
+              <w:rPr>
+                <w:sz w:val="24"/>
+                <w:szCs w:val="24"/>
+              </w:rPr>
+            </w:pPr>
+            <w:r>
+              <w:rPr>
+                <w:sz w:val="24"/>
+                <w:szCs w:val="24"/>
+              </w:rPr>
+              <w:t>Come modificare i dati nei form di modifica</w:t>
+            </w:r>
+          </w:p>
+        </w:tc>
+        <w:tc>
+          <w:tcPr>
+            <w:tcW w:w="3213" w:type="dxa"/>
+            <w:tcBorders>
+              <w:left w:val="single" w:sz="4" w:space="0" w:color="000000"/>
+              <w:bottom w:val="single" w:sz="4" w:space="0" w:color="000000"/>
+            </w:tcBorders>
+          </w:tcPr>
+          <w:p>
+            <w:pPr>
+              <w:pStyle w:val="Contenutotabella"/>
+              <w:widowControl w:val="false"/>
+              <w:spacing w:before="0" w:after="200"/>
+              <w:rPr>
+                <w:sz w:val="24"/>
+                <w:szCs w:val="24"/>
+              </w:rPr>
+            </w:pPr>
+            <w:r>
+              <w:rPr>
+                <w:sz w:val="24"/>
+                <w:szCs w:val="24"/>
+              </w:rPr>
+              <w:t>La discussione è stata su come modificare i dati senza dover ricorrere alla copia dei precedenti form</w:t>
+            </w:r>
+          </w:p>
+        </w:tc>
+        <w:tc>
+          <w:tcPr>
+            <w:tcW w:w="3213" w:type="dxa"/>
+            <w:tcBorders>
+              <w:left w:val="single" w:sz="4" w:space="0" w:color="000000"/>
+              <w:bottom w:val="single" w:sz="4" w:space="0" w:color="000000"/>
+              <w:right w:val="single" w:sz="4" w:space="0" w:color="000000"/>
+            </w:tcBorders>
+          </w:tcPr>
+          <w:p>
+            <w:pPr>
+              <w:pStyle w:val="Contenutotabella"/>
+              <w:widowControl w:val="false"/>
+              <w:spacing w:before="0" w:after="200"/>
+              <w:rPr>
+                <w:sz w:val="24"/>
+                <w:szCs w:val="24"/>
+              </w:rPr>
+            </w:pPr>
+            <w:r>
+              <w:rPr>
+                <w:sz w:val="24"/>
+                <w:szCs w:val="24"/>
+              </w:rPr>
+              <w:t>La soluzione è stata usare la funzione php str_replace, che ci permette di modificare i dati già salvati in precedenza e fare la query sul db con i dati aggiornati</w:t>
+            </w:r>
+          </w:p>
+        </w:tc>
+      </w:tr>
     </w:tbl>
     <w:p>
       <w:pPr>
@@ -4613,7 +4850,7 @@
           <w:sz w:val="24"/>
           <w:szCs w:val="24"/>
         </w:rPr>
-        <w:t>9.2.2 Standard Seguiti</w:t>
+        <w:t>9.2 Standard Seguiti</w:t>
       </w:r>
     </w:p>
     <w:p>
@@ -4696,7 +4933,7 @@
           <w:sz w:val="24"/>
           <w:szCs w:val="24"/>
         </w:rPr>
-        <w:t>9.1.3 Validazione html e css</w:t>
+        <w:t>9.3 Validazione html e css</w:t>
       </w:r>
     </w:p>
     <w:p>
@@ -5219,147 +5456,120 @@
   <w:abstractNum w:abstractNumId="4">
     <w:lvl w:ilvl="0">
       <w:start w:val="1"/>
-      <w:numFmt w:val="bullet"/>
-      <w:lvlText w:val="-"/>
+      <w:numFmt w:val="decimal"/>
+      <w:lvlText w:val="%1."/>
       <w:lvlJc w:val="left"/>
       <w:pPr>
         <w:tabs>
           <w:tab w:val="num" w:pos="0"/>
         </w:tabs>
-        <w:ind w:left="720" w:hanging="360"/>
-      </w:pPr>
-      <w:rPr>
-        <w:rFonts w:ascii="OpenSymbol" w:hAnsi="OpenSymbol" w:cs="OpenSymbol" w:hint="default"/>
-        <w:u w:val="none"/>
-      </w:rPr>
+        <w:ind w:left="360" w:hanging="360"/>
+      </w:pPr>
+      <w:rPr/>
     </w:lvl>
     <w:lvl w:ilvl="1">
       <w:start w:val="1"/>
-      <w:numFmt w:val="bullet"/>
-      <w:lvlText w:val="-"/>
+      <w:numFmt w:val="decimal"/>
+      <w:lvlText w:val="%1.%2."/>
       <w:lvlJc w:val="left"/>
       <w:pPr>
         <w:tabs>
           <w:tab w:val="num" w:pos="0"/>
         </w:tabs>
-        <w:ind w:left="1440" w:hanging="360"/>
-      </w:pPr>
-      <w:rPr>
-        <w:rFonts w:ascii="OpenSymbol" w:hAnsi="OpenSymbol" w:cs="OpenSymbol" w:hint="default"/>
-        <w:u w:val="none"/>
-      </w:rPr>
+        <w:ind w:left="792" w:hanging="432"/>
+      </w:pPr>
+      <w:rPr/>
     </w:lvl>
     <w:lvl w:ilvl="2">
       <w:start w:val="1"/>
-      <w:numFmt w:val="bullet"/>
-      <w:lvlText w:val="-"/>
+      <w:numFmt w:val="decimal"/>
+      <w:lvlText w:val="%1.%2.%3."/>
       <w:lvlJc w:val="left"/>
       <w:pPr>
         <w:tabs>
           <w:tab w:val="num" w:pos="0"/>
         </w:tabs>
-        <w:ind w:left="2160" w:hanging="360"/>
-      </w:pPr>
-      <w:rPr>
-        <w:rFonts w:ascii="OpenSymbol" w:hAnsi="OpenSymbol" w:cs="OpenSymbol" w:hint="default"/>
-        <w:u w:val="none"/>
-      </w:rPr>
+        <w:ind w:left="1224" w:hanging="504"/>
+      </w:pPr>
+      <w:rPr/>
     </w:lvl>
     <w:lvl w:ilvl="3">
       <w:start w:val="1"/>
-      <w:numFmt w:val="bullet"/>
-      <w:lvlText w:val="-"/>
+      <w:numFmt w:val="decimal"/>
+      <w:lvlText w:val="%1.%2.%3.%4."/>
       <w:lvlJc w:val="left"/>
       <w:pPr>
         <w:tabs>
           <w:tab w:val="num" w:pos="0"/>
         </w:tabs>
-        <w:ind w:left="2880" w:hanging="360"/>
-      </w:pPr>
-      <w:rPr>
-        <w:rFonts w:ascii="OpenSymbol" w:hAnsi="OpenSymbol" w:cs="OpenSymbol" w:hint="default"/>
-        <w:u w:val="none"/>
-      </w:rPr>
+        <w:ind w:left="1728" w:hanging="647"/>
+      </w:pPr>
+      <w:rPr/>
     </w:lvl>
     <w:lvl w:ilvl="4">
       <w:start w:val="1"/>
-      <w:numFmt w:val="bullet"/>
-      <w:lvlText w:val="-"/>
+      <w:numFmt w:val="decimal"/>
+      <w:lvlText w:val="%1.%2.%3.%4.%5."/>
       <w:lvlJc w:val="left"/>
       <w:pPr>
         <w:tabs>
           <w:tab w:val="num" w:pos="0"/>
         </w:tabs>
-        <w:ind w:left="3600" w:hanging="360"/>
-      </w:pPr>
-      <w:rPr>
-        <w:rFonts w:ascii="OpenSymbol" w:hAnsi="OpenSymbol" w:cs="OpenSymbol" w:hint="default"/>
-        <w:u w:val="none"/>
-      </w:rPr>
+        <w:ind w:left="2232" w:hanging="792"/>
+      </w:pPr>
+      <w:rPr/>
     </w:lvl>
     <w:lvl w:ilvl="5">
       <w:start w:val="1"/>
-      <w:numFmt w:val="bullet"/>
-      <w:lvlText w:val="-"/>
+      <w:numFmt w:val="decimal"/>
+      <w:lvlText w:val="%1.%2.%3.%4.%5.%6."/>
       <w:lvlJc w:val="left"/>
       <w:pPr>
         <w:tabs>
           <w:tab w:val="num" w:pos="0"/>
         </w:tabs>
-        <w:ind w:left="4320" w:hanging="360"/>
-      </w:pPr>
-      <w:rPr>
-        <w:rFonts w:ascii="OpenSymbol" w:hAnsi="OpenSymbol" w:cs="OpenSymbol" w:hint="default"/>
-        <w:u w:val="none"/>
-      </w:rPr>
+        <w:ind w:left="2736" w:hanging="935"/>
+      </w:pPr>
+      <w:rPr/>
     </w:lvl>
     <w:lvl w:ilvl="6">
       <w:start w:val="1"/>
-      <w:numFmt w:val="bullet"/>
-      <w:lvlText w:val="-"/>
+      <w:numFmt w:val="decimal"/>
+      <w:lvlText w:val="%1.%2.%3.%4.%5.%6.%7."/>
       <w:lvlJc w:val="left"/>
       <w:pPr>
         <w:tabs>
           <w:tab w:val="num" w:pos="0"/>
         </w:tabs>
-        <w:ind w:left="5040" w:hanging="360"/>
-      </w:pPr>
-      <w:rPr>
-        <w:rFonts w:ascii="OpenSymbol" w:hAnsi="OpenSymbol" w:cs="OpenSymbol" w:hint="default"/>
-        <w:u w:val="none"/>
-      </w:rPr>
+        <w:ind w:left="3240" w:hanging="1080"/>
+      </w:pPr>
+      <w:rPr/>
     </w:lvl>
     <w:lvl w:ilvl="7">
       <w:start w:val="1"/>
-      <w:numFmt w:val="bullet"/>
-      <w:lvlText w:val="-"/>
+      <w:numFmt w:val="decimal"/>
+      <w:lvlText w:val="%1.%2.%3.%4.%5.%6.%7.%8."/>
       <w:lvlJc w:val="left"/>
       <w:pPr>
         <w:tabs>
           <w:tab w:val="num" w:pos="0"/>
         </w:tabs>
-        <w:ind w:left="5760" w:hanging="360"/>
-      </w:pPr>
-      <w:rPr>
-        <w:rFonts w:ascii="OpenSymbol" w:hAnsi="OpenSymbol" w:cs="OpenSymbol" w:hint="default"/>
-        <w:u w:val="none"/>
-      </w:rPr>
+        <w:ind w:left="3744" w:hanging="1224"/>
+      </w:pPr>
+      <w:rPr/>
     </w:lvl>
     <w:lvl w:ilvl="8">
       <w:start w:val="1"/>
-      <w:numFmt w:val="bullet"/>
-      <w:lvlText w:val="-"/>
+      <w:numFmt w:val="decimal"/>
+      <w:lvlText w:val="%1.%2.%3.%4.%5.%6.%7.%8.%9."/>
       <w:lvlJc w:val="left"/>
       <w:pPr>
         <w:tabs>
           <w:tab w:val="num" w:pos="0"/>
         </w:tabs>
-        <w:ind w:left="6480" w:hanging="360"/>
-      </w:pPr>
-      <w:rPr>
-        <w:rFonts w:ascii="OpenSymbol" w:hAnsi="OpenSymbol" w:cs="OpenSymbol" w:hint="default"/>
-        <w:u w:val="none"/>
-      </w:rPr>
+        <w:ind w:left="4320" w:hanging="1440"/>
+      </w:pPr>
+      <w:rPr/>
     </w:lvl>
   </w:abstractNum>
   <w:abstractNum w:abstractNumId="5">
@@ -5370,113 +5580,113 @@
       <w:lvlJc w:val="left"/>
       <w:pPr>
         <w:tabs>
-          <w:tab w:val="num" w:pos="0"/>
+          <w:tab w:val="num" w:pos="720"/>
         </w:tabs>
-        <w:ind w:left="360" w:hanging="360"/>
+        <w:ind w:left="720" w:hanging="360"/>
       </w:pPr>
       <w:rPr/>
     </w:lvl>
     <w:lvl w:ilvl="1">
       <w:start w:val="1"/>
       <w:numFmt w:val="decimal"/>
-      <w:lvlText w:val="%1.%2."/>
+      <w:lvlText w:val="%2."/>
       <w:lvlJc w:val="left"/>
       <w:pPr>
         <w:tabs>
-          <w:tab w:val="num" w:pos="0"/>
+          <w:tab w:val="num" w:pos="1080"/>
         </w:tabs>
-        <w:ind w:left="792" w:hanging="432"/>
+        <w:ind w:left="1080" w:hanging="360"/>
       </w:pPr>
       <w:rPr/>
     </w:lvl>
     <w:lvl w:ilvl="2">
       <w:start w:val="1"/>
       <w:numFmt w:val="decimal"/>
-      <w:lvlText w:val="%1.%2.%3."/>
+      <w:lvlText w:val="%3."/>
       <w:lvlJc w:val="left"/>
       <w:pPr>
         <w:tabs>
-          <w:tab w:val="num" w:pos="0"/>
+          <w:tab w:val="num" w:pos="1440"/>
         </w:tabs>
-        <w:ind w:left="1224" w:hanging="504"/>
+        <w:ind w:left="1440" w:hanging="360"/>
       </w:pPr>
       <w:rPr/>
     </w:lvl>
     <w:lvl w:ilvl="3">
       <w:start w:val="1"/>
       <w:numFmt w:val="decimal"/>
-      <w:lvlText w:val="%1.%2.%3.%4."/>
+      <w:lvlText w:val="%4."/>
       <w:lvlJc w:val="left"/>
       <w:pPr>
         <w:tabs>
-          <w:tab w:val="num" w:pos="0"/>
+          <w:tab w:val="num" w:pos="1800"/>
         </w:tabs>
-        <w:ind w:left="1728" w:hanging="647"/>
+        <w:ind w:left="1800" w:hanging="360"/>
       </w:pPr>
       <w:rPr/>
     </w:lvl>
     <w:lvl w:ilvl="4">
       <w:start w:val="1"/>
       <w:numFmt w:val="decimal"/>
-      <w:lvlText w:val="%1.%2.%3.%4.%5."/>
+      <w:lvlText w:val="%5."/>
       <w:lvlJc w:val="left"/>
       <w:pPr>
         <w:tabs>
-          <w:tab w:val="num" w:pos="0"/>
+          <w:tab w:val="num" w:pos="2160"/>
         </w:tabs>
-        <w:ind w:left="2232" w:hanging="792"/>
+        <w:ind w:left="2160" w:hanging="360"/>
       </w:pPr>
       <w:rPr/>
     </w:lvl>
     <w:lvl w:ilvl="5">
       <w:start w:val="1"/>
       <w:numFmt w:val="decimal"/>
-      <w:lvlText w:val="%1.%2.%3.%4.%5.%6."/>
+      <w:lvlText w:val="%6."/>
       <w:lvlJc w:val="left"/>
       <w:pPr>
         <w:tabs>
-          <w:tab w:val="num" w:pos="0"/>
+          <w:tab w:val="num" w:pos="2520"/>
         </w:tabs>
-        <w:ind w:left="2736" w:hanging="935"/>
+        <w:ind w:left="2520" w:hanging="360"/>
       </w:pPr>
       <w:rPr/>
     </w:lvl>
     <w:lvl w:ilvl="6">
       <w:start w:val="1"/>
       <w:numFmt w:val="decimal"/>
-      <w:lvlText w:val="%1.%2.%3.%4.%5.%6.%7."/>
+      <w:lvlText w:val="%7."/>
       <w:lvlJc w:val="left"/>
       <w:pPr>
         <w:tabs>
-          <w:tab w:val="num" w:pos="0"/>
+          <w:tab w:val="num" w:pos="2880"/>
         </w:tabs>
-        <w:ind w:left="3240" w:hanging="1080"/>
+        <w:ind w:left="2880" w:hanging="360"/>
       </w:pPr>
       <w:rPr/>
     </w:lvl>
     <w:lvl w:ilvl="7">
       <w:start w:val="1"/>
       <w:numFmt w:val="decimal"/>
-      <w:lvlText w:val="%1.%2.%3.%4.%5.%6.%7.%8."/>
+      <w:lvlText w:val="%8."/>
       <w:lvlJc w:val="left"/>
       <w:pPr>
         <w:tabs>
-          <w:tab w:val="num" w:pos="0"/>
+          <w:tab w:val="num" w:pos="3240"/>
         </w:tabs>
-        <w:ind w:left="3744" w:hanging="1224"/>
+        <w:ind w:left="3240" w:hanging="360"/>
       </w:pPr>
       <w:rPr/>
     </w:lvl>
     <w:lvl w:ilvl="8">
       <w:start w:val="1"/>
       <w:numFmt w:val="decimal"/>
-      <w:lvlText w:val="%1.%2.%3.%4.%5.%6.%7.%8.%9."/>
+      <w:lvlText w:val="%9."/>
       <w:lvlJc w:val="left"/>
       <w:pPr>
         <w:tabs>
-          <w:tab w:val="num" w:pos="0"/>
+          <w:tab w:val="num" w:pos="3600"/>
         </w:tabs>
-        <w:ind w:left="4320" w:hanging="1440"/>
+        <w:ind w:left="3600" w:hanging="360"/>
       </w:pPr>
       <w:rPr/>
     </w:lvl>
@@ -6176,7 +6386,7 @@
     <w:rPr/>
   </w:style>
   <w:style w:type="character" w:styleId="CollegamentoInternet">
-    <w:name w:val="Collegamento Internet"/>
+    <w:name w:val="Hyperlink"/>
     <w:basedOn w:val="DefaultParagraphFont"/>
     <w:uiPriority w:val="99"/>
     <w:unhideWhenUsed/>
@@ -6209,6 +6419,11 @@
       <w:b/>
       <w:bCs/>
     </w:rPr>
+  </w:style>
+  <w:style w:type="character" w:styleId="Caratteridinumerazione">
+    <w:name w:val="Caratteri di numerazione"/>
+    <w:qFormat/>
+    <w:rPr/>
   </w:style>
   <w:style w:type="paragraph" w:styleId="Titolo">
     <w:name w:val="Titolo"/>

</xml_diff>